<commit_message>
[IS_ARCH][Task1] Added MAC to drawings
</commit_message>
<xml_diff>
--- a/IS_Arch/Task1/Task1.docx
+++ b/IS_Arch/Task1/Task1.docx
@@ -490,14 +490,28 @@
         </w:rPr>
         <w:t>Беспалов</w:t>
       </w:r>
-    </w:p>
-    <w:p>
-      <w:pPr>
-        <w:spacing w:before="240" w:after="120"/>
+      <w:r>
         <w:rPr>
           <w:rFonts w:ascii="Arial" w:hAnsi="Arial" w:cs="Arial"/>
           <w:i/>
         </w:rPr>
+        <w:t xml:space="preserve">, </w:t>
+      </w:r>
+      <w:r>
+        <w:rPr>
+          <w:rFonts w:ascii="Arial" w:hAnsi="Arial" w:cs="Arial"/>
+          <w:i/>
+        </w:rPr>
+        <w:t>группа 3.1</w:t>
+      </w:r>
+    </w:p>
+    <w:p>
+      <w:pPr>
+        <w:spacing w:before="240" w:after="120"/>
+        <w:rPr>
+          <w:rFonts w:ascii="Arial" w:hAnsi="Arial" w:cs="Arial"/>
+          <w:i/>
+        </w:rPr>
       </w:pPr>
     </w:p>
     <w:p>
@@ -506,7 +520,6 @@
         <w:jc w:val="center"/>
         <w:rPr>
           <w:rFonts w:ascii="Arial" w:hAnsi="Arial" w:cs="Arial"/>
-          <w:lang w:val="en-US"/>
         </w:rPr>
       </w:pPr>
       <w:r>
@@ -524,7 +537,6 @@
       <w:r>
         <w:rPr>
           <w:rFonts w:ascii="Arial" w:hAnsi="Arial" w:cs="Arial"/>
-          <w:lang w:val="en-US"/>
         </w:rPr>
         <w:t>2</w:t>
       </w:r>
@@ -544,7 +556,7 @@
           <w:szCs w:val="28"/>
         </w:rPr>
       </w:pPr>
-      <w:bookmarkStart w:id="0" w:name="_Toc73460895"/>
+      <w:bookmarkStart w:id="0" w:name="_Toc97013668"/>
       <w:r>
         <w:t>Содержание</w:t>
       </w:r>
@@ -586,7 +598,7 @@
           <w:lang w:val="en-US" w:eastAsia="en-US"/>
         </w:rPr>
       </w:pPr>
-      <w:hyperlink w:anchor="_Toc73460895" w:history="1">
+      <w:hyperlink w:anchor="_Toc97013668" w:history="1">
         <w:r>
           <w:rPr>
             <w:rStyle w:val="af0"/>
@@ -622,7 +634,7 @@
             <w:sz w:val="28"/>
             <w:szCs w:val="28"/>
           </w:rPr>
-          <w:instrText xml:space="preserve"> PAGEREF _Toc73460895 \h </w:instrText>
+          <w:instrText xml:space="preserve"> PAGEREF _Toc97013668 \h </w:instrText>
         </w:r>
         <w:r>
           <w:rPr>
@@ -676,7 +688,7 @@
           <w:lang w:val="en-US" w:eastAsia="en-US"/>
         </w:rPr>
       </w:pPr>
-      <w:hyperlink w:anchor="_Toc73460896" w:history="1">
+      <w:hyperlink w:anchor="_Toc97013669" w:history="1">
         <w:r>
           <w:rPr>
             <w:rStyle w:val="af0"/>
@@ -685,7 +697,7 @@
             <w:sz w:val="28"/>
             <w:szCs w:val="28"/>
           </w:rPr>
-          <w:t>Введение</w:t>
+          <w:t>Описание</w:t>
         </w:r>
         <w:r>
           <w:rPr>
@@ -712,7 +724,7 @@
             <w:sz w:val="28"/>
             <w:szCs w:val="28"/>
           </w:rPr>
-          <w:instrText xml:space="preserve"> PAGEREF _Toc73460896 \h </w:instrText>
+          <w:instrText xml:space="preserve"> PAGEREF _Toc97013669 \h </w:instrText>
         </w:r>
         <w:r>
           <w:rPr>
@@ -766,7 +778,7 @@
           <w:lang w:val="en-US" w:eastAsia="en-US"/>
         </w:rPr>
       </w:pPr>
-      <w:hyperlink w:anchor="_Toc73460897" w:history="1">
+      <w:hyperlink w:anchor="_Toc97013670" w:history="1">
         <w:r>
           <w:rPr>
             <w:rStyle w:val="af0"/>
@@ -775,7 +787,7 @@
             <w:sz w:val="28"/>
             <w:szCs w:val="28"/>
           </w:rPr>
-          <w:t>1. Постановка задачи</w:t>
+          <w:t>1. Диаграмма вариантов использования</w:t>
         </w:r>
         <w:r>
           <w:rPr>
@@ -802,7 +814,7 @@
             <w:sz w:val="28"/>
             <w:szCs w:val="28"/>
           </w:rPr>
-          <w:instrText xml:space="preserve"> PAGEREF _Toc73460897 \h </w:instrText>
+          <w:instrText xml:space="preserve"> PAGEREF _Toc97013670 \h </w:instrText>
         </w:r>
         <w:r>
           <w:rPr>
@@ -829,6 +841,456 @@
             <w:szCs w:val="28"/>
           </w:rPr>
           <w:t>5</w:t>
+        </w:r>
+        <w:r>
+          <w:rPr>
+            <w:noProof/>
+            <w:webHidden/>
+            <w:sz w:val="28"/>
+            <w:szCs w:val="28"/>
+          </w:rPr>
+          <w:fldChar w:fldCharType="end"/>
+        </w:r>
+      </w:hyperlink>
+    </w:p>
+    <w:p>
+      <w:pPr>
+        <w:pStyle w:val="21"/>
+        <w:tabs>
+          <w:tab w:val="right" w:leader="dot" w:pos="9345"/>
+        </w:tabs>
+        <w:spacing w:line="360" w:lineRule="auto"/>
+        <w:rPr>
+          <w:rFonts w:asciiTheme="minorHAnsi" w:eastAsiaTheme="minorEastAsia" w:hAnsiTheme="minorHAnsi" w:cstheme="minorBidi"/>
+          <w:noProof/>
+          <w:sz w:val="28"/>
+          <w:szCs w:val="28"/>
+          <w:lang w:val="en-US" w:eastAsia="en-US"/>
+        </w:rPr>
+      </w:pPr>
+      <w:hyperlink w:anchor="_Toc97013671" w:history="1">
+        <w:r>
+          <w:rPr>
+            <w:rStyle w:val="af0"/>
+            <w:rFonts w:eastAsiaTheme="majorEastAsia"/>
+            <w:noProof/>
+            <w:sz w:val="28"/>
+            <w:szCs w:val="28"/>
+          </w:rPr>
+          <w:t>1.1. Акторы</w:t>
+        </w:r>
+        <w:r>
+          <w:rPr>
+            <w:noProof/>
+            <w:webHidden/>
+            <w:sz w:val="28"/>
+            <w:szCs w:val="28"/>
+          </w:rPr>
+          <w:tab/>
+        </w:r>
+        <w:r>
+          <w:rPr>
+            <w:noProof/>
+            <w:webHidden/>
+            <w:sz w:val="28"/>
+            <w:szCs w:val="28"/>
+          </w:rPr>
+          <w:fldChar w:fldCharType="begin"/>
+        </w:r>
+        <w:r>
+          <w:rPr>
+            <w:noProof/>
+            <w:webHidden/>
+            <w:sz w:val="28"/>
+            <w:szCs w:val="28"/>
+          </w:rPr>
+          <w:instrText xml:space="preserve"> PAGEREF _Toc97013671 \h </w:instrText>
+        </w:r>
+        <w:r>
+          <w:rPr>
+            <w:noProof/>
+            <w:webHidden/>
+            <w:sz w:val="28"/>
+            <w:szCs w:val="28"/>
+          </w:rPr>
+        </w:r>
+        <w:r>
+          <w:rPr>
+            <w:noProof/>
+            <w:webHidden/>
+            <w:sz w:val="28"/>
+            <w:szCs w:val="28"/>
+          </w:rPr>
+          <w:fldChar w:fldCharType="separate"/>
+        </w:r>
+        <w:r>
+          <w:rPr>
+            <w:noProof/>
+            <w:webHidden/>
+            <w:sz w:val="28"/>
+            <w:szCs w:val="28"/>
+          </w:rPr>
+          <w:t>5</w:t>
+        </w:r>
+        <w:r>
+          <w:rPr>
+            <w:noProof/>
+            <w:webHidden/>
+            <w:sz w:val="28"/>
+            <w:szCs w:val="28"/>
+          </w:rPr>
+          <w:fldChar w:fldCharType="end"/>
+        </w:r>
+      </w:hyperlink>
+    </w:p>
+    <w:p>
+      <w:pPr>
+        <w:pStyle w:val="21"/>
+        <w:tabs>
+          <w:tab w:val="right" w:leader="dot" w:pos="9345"/>
+        </w:tabs>
+        <w:spacing w:line="360" w:lineRule="auto"/>
+        <w:rPr>
+          <w:rFonts w:asciiTheme="minorHAnsi" w:eastAsiaTheme="minorEastAsia" w:hAnsiTheme="minorHAnsi" w:cstheme="minorBidi"/>
+          <w:noProof/>
+          <w:sz w:val="28"/>
+          <w:szCs w:val="28"/>
+          <w:lang w:val="en-US" w:eastAsia="en-US"/>
+        </w:rPr>
+      </w:pPr>
+      <w:hyperlink w:anchor="_Toc97013672" w:history="1">
+        <w:r>
+          <w:rPr>
+            <w:rStyle w:val="af0"/>
+            <w:rFonts w:eastAsiaTheme="majorEastAsia"/>
+            <w:noProof/>
+            <w:sz w:val="28"/>
+            <w:szCs w:val="28"/>
+          </w:rPr>
+          <w:t>1.2. Вариант использования «позвонить внутри учреждения»</w:t>
+        </w:r>
+        <w:r>
+          <w:rPr>
+            <w:noProof/>
+            <w:webHidden/>
+            <w:sz w:val="28"/>
+            <w:szCs w:val="28"/>
+          </w:rPr>
+          <w:tab/>
+        </w:r>
+        <w:r>
+          <w:rPr>
+            <w:noProof/>
+            <w:webHidden/>
+            <w:sz w:val="28"/>
+            <w:szCs w:val="28"/>
+          </w:rPr>
+          <w:fldChar w:fldCharType="begin"/>
+        </w:r>
+        <w:r>
+          <w:rPr>
+            <w:noProof/>
+            <w:webHidden/>
+            <w:sz w:val="28"/>
+            <w:szCs w:val="28"/>
+          </w:rPr>
+          <w:instrText xml:space="preserve"> PAGEREF _Toc97013672 \h </w:instrText>
+        </w:r>
+        <w:r>
+          <w:rPr>
+            <w:noProof/>
+            <w:webHidden/>
+            <w:sz w:val="28"/>
+            <w:szCs w:val="28"/>
+          </w:rPr>
+        </w:r>
+        <w:r>
+          <w:rPr>
+            <w:noProof/>
+            <w:webHidden/>
+            <w:sz w:val="28"/>
+            <w:szCs w:val="28"/>
+          </w:rPr>
+          <w:fldChar w:fldCharType="separate"/>
+        </w:r>
+        <w:r>
+          <w:rPr>
+            <w:noProof/>
+            <w:webHidden/>
+            <w:sz w:val="28"/>
+            <w:szCs w:val="28"/>
+          </w:rPr>
+          <w:t>6</w:t>
+        </w:r>
+        <w:r>
+          <w:rPr>
+            <w:noProof/>
+            <w:webHidden/>
+            <w:sz w:val="28"/>
+            <w:szCs w:val="28"/>
+          </w:rPr>
+          <w:fldChar w:fldCharType="end"/>
+        </w:r>
+      </w:hyperlink>
+    </w:p>
+    <w:p>
+      <w:pPr>
+        <w:pStyle w:val="21"/>
+        <w:tabs>
+          <w:tab w:val="right" w:leader="dot" w:pos="9345"/>
+        </w:tabs>
+        <w:spacing w:line="360" w:lineRule="auto"/>
+        <w:rPr>
+          <w:rFonts w:asciiTheme="minorHAnsi" w:eastAsiaTheme="minorEastAsia" w:hAnsiTheme="minorHAnsi" w:cstheme="minorBidi"/>
+          <w:noProof/>
+          <w:sz w:val="28"/>
+          <w:szCs w:val="28"/>
+          <w:lang w:val="en-US" w:eastAsia="en-US"/>
+        </w:rPr>
+      </w:pPr>
+      <w:hyperlink w:anchor="_Toc97013673" w:history="1">
+        <w:r>
+          <w:rPr>
+            <w:rStyle w:val="af0"/>
+            <w:rFonts w:eastAsiaTheme="majorEastAsia"/>
+            <w:noProof/>
+            <w:sz w:val="28"/>
+            <w:szCs w:val="28"/>
+          </w:rPr>
+          <w:t>1.3. Вариант использования «Позвонить за пределы учреждения»</w:t>
+        </w:r>
+        <w:r>
+          <w:rPr>
+            <w:noProof/>
+            <w:webHidden/>
+            <w:sz w:val="28"/>
+            <w:szCs w:val="28"/>
+          </w:rPr>
+          <w:tab/>
+        </w:r>
+        <w:r>
+          <w:rPr>
+            <w:noProof/>
+            <w:webHidden/>
+            <w:sz w:val="28"/>
+            <w:szCs w:val="28"/>
+          </w:rPr>
+          <w:fldChar w:fldCharType="begin"/>
+        </w:r>
+        <w:r>
+          <w:rPr>
+            <w:noProof/>
+            <w:webHidden/>
+            <w:sz w:val="28"/>
+            <w:szCs w:val="28"/>
+          </w:rPr>
+          <w:instrText xml:space="preserve"> PAGEREF _Toc97013673 \h </w:instrText>
+        </w:r>
+        <w:r>
+          <w:rPr>
+            <w:noProof/>
+            <w:webHidden/>
+            <w:sz w:val="28"/>
+            <w:szCs w:val="28"/>
+          </w:rPr>
+        </w:r>
+        <w:r>
+          <w:rPr>
+            <w:noProof/>
+            <w:webHidden/>
+            <w:sz w:val="28"/>
+            <w:szCs w:val="28"/>
+          </w:rPr>
+          <w:fldChar w:fldCharType="separate"/>
+        </w:r>
+        <w:r>
+          <w:rPr>
+            <w:noProof/>
+            <w:webHidden/>
+            <w:sz w:val="28"/>
+            <w:szCs w:val="28"/>
+          </w:rPr>
+          <w:t>6</w:t>
+        </w:r>
+        <w:r>
+          <w:rPr>
+            <w:noProof/>
+            <w:webHidden/>
+            <w:sz w:val="28"/>
+            <w:szCs w:val="28"/>
+          </w:rPr>
+          <w:fldChar w:fldCharType="end"/>
+        </w:r>
+      </w:hyperlink>
+    </w:p>
+    <w:p>
+      <w:pPr>
+        <w:pStyle w:val="21"/>
+        <w:tabs>
+          <w:tab w:val="right" w:leader="dot" w:pos="9345"/>
+        </w:tabs>
+        <w:spacing w:line="360" w:lineRule="auto"/>
+        <w:rPr>
+          <w:rFonts w:asciiTheme="minorHAnsi" w:eastAsiaTheme="minorEastAsia" w:hAnsiTheme="minorHAnsi" w:cstheme="minorBidi"/>
+          <w:noProof/>
+          <w:sz w:val="28"/>
+          <w:szCs w:val="28"/>
+          <w:lang w:val="en-US" w:eastAsia="en-US"/>
+        </w:rPr>
+      </w:pPr>
+      <w:hyperlink w:anchor="_Toc97013674" w:history="1">
+        <w:r>
+          <w:rPr>
+            <w:rStyle w:val="af0"/>
+            <w:rFonts w:eastAsiaTheme="majorEastAsia"/>
+            <w:noProof/>
+            <w:sz w:val="28"/>
+            <w:szCs w:val="28"/>
+          </w:rPr>
+          <w:t>1.4. Вариант использования «Получить сигнал о входящем звонке»</w:t>
+        </w:r>
+        <w:r>
+          <w:rPr>
+            <w:noProof/>
+            <w:webHidden/>
+            <w:sz w:val="28"/>
+            <w:szCs w:val="28"/>
+          </w:rPr>
+          <w:tab/>
+        </w:r>
+        <w:r>
+          <w:rPr>
+            <w:noProof/>
+            <w:webHidden/>
+            <w:sz w:val="28"/>
+            <w:szCs w:val="28"/>
+          </w:rPr>
+          <w:fldChar w:fldCharType="begin"/>
+        </w:r>
+        <w:r>
+          <w:rPr>
+            <w:noProof/>
+            <w:webHidden/>
+            <w:sz w:val="28"/>
+            <w:szCs w:val="28"/>
+          </w:rPr>
+          <w:instrText xml:space="preserve"> PAGEREF _Toc97013674 \h </w:instrText>
+        </w:r>
+        <w:r>
+          <w:rPr>
+            <w:noProof/>
+            <w:webHidden/>
+            <w:sz w:val="28"/>
+            <w:szCs w:val="28"/>
+          </w:rPr>
+        </w:r>
+        <w:r>
+          <w:rPr>
+            <w:noProof/>
+            <w:webHidden/>
+            <w:sz w:val="28"/>
+            <w:szCs w:val="28"/>
+          </w:rPr>
+          <w:fldChar w:fldCharType="separate"/>
+        </w:r>
+        <w:r>
+          <w:rPr>
+            <w:noProof/>
+            <w:webHidden/>
+            <w:sz w:val="28"/>
+            <w:szCs w:val="28"/>
+          </w:rPr>
+          <w:t>7</w:t>
+        </w:r>
+        <w:r>
+          <w:rPr>
+            <w:noProof/>
+            <w:webHidden/>
+            <w:sz w:val="28"/>
+            <w:szCs w:val="28"/>
+          </w:rPr>
+          <w:fldChar w:fldCharType="end"/>
+        </w:r>
+      </w:hyperlink>
+    </w:p>
+    <w:p>
+      <w:pPr>
+        <w:pStyle w:val="21"/>
+        <w:tabs>
+          <w:tab w:val="right" w:leader="dot" w:pos="9345"/>
+        </w:tabs>
+        <w:spacing w:line="360" w:lineRule="auto"/>
+        <w:rPr>
+          <w:rFonts w:asciiTheme="minorHAnsi" w:eastAsiaTheme="minorEastAsia" w:hAnsiTheme="minorHAnsi" w:cstheme="minorBidi"/>
+          <w:noProof/>
+          <w:sz w:val="28"/>
+          <w:szCs w:val="28"/>
+          <w:lang w:val="en-US" w:eastAsia="en-US"/>
+        </w:rPr>
+      </w:pPr>
+      <w:hyperlink w:anchor="_Toc97013675" w:history="1">
+        <w:r>
+          <w:rPr>
+            <w:rStyle w:val="af0"/>
+            <w:rFonts w:eastAsiaTheme="majorEastAsia"/>
+            <w:noProof/>
+            <w:sz w:val="28"/>
+            <w:szCs w:val="28"/>
+          </w:rPr>
+          <w:t>1.5. Вариант использования «Получить сигнал о звонке извне учреждения»</w:t>
+        </w:r>
+        <w:r>
+          <w:rPr>
+            <w:noProof/>
+            <w:webHidden/>
+            <w:sz w:val="28"/>
+            <w:szCs w:val="28"/>
+          </w:rPr>
+          <w:tab/>
+        </w:r>
+        <w:r>
+          <w:rPr>
+            <w:noProof/>
+            <w:webHidden/>
+            <w:sz w:val="28"/>
+            <w:szCs w:val="28"/>
+          </w:rPr>
+          <w:fldChar w:fldCharType="begin"/>
+        </w:r>
+        <w:r>
+          <w:rPr>
+            <w:noProof/>
+            <w:webHidden/>
+            <w:sz w:val="28"/>
+            <w:szCs w:val="28"/>
+          </w:rPr>
+          <w:instrText xml:space="preserve"> PAGEREF _Toc97013675 \h </w:instrText>
+        </w:r>
+        <w:r>
+          <w:rPr>
+            <w:noProof/>
+            <w:webHidden/>
+            <w:sz w:val="28"/>
+            <w:szCs w:val="28"/>
+          </w:rPr>
+        </w:r>
+        <w:r>
+          <w:rPr>
+            <w:noProof/>
+            <w:webHidden/>
+            <w:sz w:val="28"/>
+            <w:szCs w:val="28"/>
+          </w:rPr>
+          <w:fldChar w:fldCharType="separate"/>
+        </w:r>
+        <w:r>
+          <w:rPr>
+            <w:noProof/>
+            <w:webHidden/>
+            <w:sz w:val="28"/>
+            <w:szCs w:val="28"/>
+          </w:rPr>
+          <w:t>7</w:t>
         </w:r>
         <w:r>
           <w:rPr>
@@ -856,7 +1318,7 @@
           <w:lang w:val="en-US" w:eastAsia="en-US"/>
         </w:rPr>
       </w:pPr>
-      <w:hyperlink w:anchor="_Toc73460898" w:history="1">
+      <w:hyperlink w:anchor="_Toc97013676" w:history="1">
         <w:r>
           <w:rPr>
             <w:rStyle w:val="af0"/>
@@ -865,7 +1327,7 @@
             <w:sz w:val="28"/>
             <w:szCs w:val="28"/>
           </w:rPr>
-          <w:t>2. Анализ предметной области</w:t>
+          <w:t>2. Диаграмма классов</w:t>
         </w:r>
         <w:r>
           <w:rPr>
@@ -892,7 +1354,7 @@
             <w:sz w:val="28"/>
             <w:szCs w:val="28"/>
           </w:rPr>
-          <w:instrText xml:space="preserve"> PAGEREF _Toc73460898 \h </w:instrText>
+          <w:instrText xml:space="preserve"> PAGEREF _Toc97013676 \h </w:instrText>
         </w:r>
         <w:r>
           <w:rPr>
@@ -918,7 +1380,7 @@
             <w:sz w:val="28"/>
             <w:szCs w:val="28"/>
           </w:rPr>
-          <w:t>6</w:t>
+          <w:t>8</w:t>
         </w:r>
         <w:r>
           <w:rPr>
@@ -946,7 +1408,7 @@
           <w:lang w:val="en-US" w:eastAsia="en-US"/>
         </w:rPr>
       </w:pPr>
-      <w:hyperlink w:anchor="_Toc73460899" w:history="1">
+      <w:hyperlink w:anchor="_Toc97013677" w:history="1">
         <w:r>
           <w:rPr>
             <w:rStyle w:val="af0"/>
@@ -955,7 +1417,7 @@
             <w:sz w:val="28"/>
             <w:szCs w:val="28"/>
           </w:rPr>
-          <w:t>2.1. Описание предметной области</w:t>
+          <w:t>2.1. Классы</w:t>
         </w:r>
         <w:r>
           <w:rPr>
@@ -982,7 +1444,7 @@
             <w:sz w:val="28"/>
             <w:szCs w:val="28"/>
           </w:rPr>
-          <w:instrText xml:space="preserve"> PAGEREF _Toc73460899 \h </w:instrText>
+          <w:instrText xml:space="preserve"> PAGEREF _Toc97013677 \h </w:instrText>
         </w:r>
         <w:r>
           <w:rPr>
@@ -1008,7 +1470,97 @@
             <w:sz w:val="28"/>
             <w:szCs w:val="28"/>
           </w:rPr>
-          <w:t>6</w:t>
+          <w:t>8</w:t>
+        </w:r>
+        <w:r>
+          <w:rPr>
+            <w:noProof/>
+            <w:webHidden/>
+            <w:sz w:val="28"/>
+            <w:szCs w:val="28"/>
+          </w:rPr>
+          <w:fldChar w:fldCharType="end"/>
+        </w:r>
+      </w:hyperlink>
+    </w:p>
+    <w:p>
+      <w:pPr>
+        <w:pStyle w:val="11"/>
+        <w:tabs>
+          <w:tab w:val="right" w:leader="dot" w:pos="9345"/>
+        </w:tabs>
+        <w:spacing w:line="360" w:lineRule="auto"/>
+        <w:rPr>
+          <w:rFonts w:asciiTheme="minorHAnsi" w:eastAsiaTheme="minorEastAsia" w:hAnsiTheme="minorHAnsi" w:cstheme="minorBidi"/>
+          <w:noProof/>
+          <w:sz w:val="28"/>
+          <w:szCs w:val="28"/>
+          <w:lang w:val="en-US" w:eastAsia="en-US"/>
+        </w:rPr>
+      </w:pPr>
+      <w:hyperlink w:anchor="_Toc97013678" w:history="1">
+        <w:r>
+          <w:rPr>
+            <w:rStyle w:val="af0"/>
+            <w:rFonts w:eastAsiaTheme="majorEastAsia"/>
+            <w:noProof/>
+            <w:sz w:val="28"/>
+            <w:szCs w:val="28"/>
+          </w:rPr>
+          <w:t>3. Диаграмма пакетов</w:t>
+        </w:r>
+        <w:r>
+          <w:rPr>
+            <w:noProof/>
+            <w:webHidden/>
+            <w:sz w:val="28"/>
+            <w:szCs w:val="28"/>
+          </w:rPr>
+          <w:tab/>
+        </w:r>
+        <w:r>
+          <w:rPr>
+            <w:noProof/>
+            <w:webHidden/>
+            <w:sz w:val="28"/>
+            <w:szCs w:val="28"/>
+          </w:rPr>
+          <w:fldChar w:fldCharType="begin"/>
+        </w:r>
+        <w:r>
+          <w:rPr>
+            <w:noProof/>
+            <w:webHidden/>
+            <w:sz w:val="28"/>
+            <w:szCs w:val="28"/>
+          </w:rPr>
+          <w:instrText xml:space="preserve"> PAGEREF _Toc97013678 \h </w:instrText>
+        </w:r>
+        <w:r>
+          <w:rPr>
+            <w:noProof/>
+            <w:webHidden/>
+            <w:sz w:val="28"/>
+            <w:szCs w:val="28"/>
+          </w:rPr>
+        </w:r>
+        <w:r>
+          <w:rPr>
+            <w:noProof/>
+            <w:webHidden/>
+            <w:sz w:val="28"/>
+            <w:szCs w:val="28"/>
+          </w:rPr>
+          <w:fldChar w:fldCharType="separate"/>
+        </w:r>
+        <w:r>
+          <w:rPr>
+            <w:noProof/>
+            <w:webHidden/>
+            <w:sz w:val="28"/>
+            <w:szCs w:val="28"/>
+          </w:rPr>
+          <w:t>12</w:t>
         </w:r>
         <w:r>
           <w:rPr>
@@ -1036,7 +1588,7 @@
           <w:lang w:val="en-US" w:eastAsia="en-US"/>
         </w:rPr>
       </w:pPr>
-      <w:hyperlink w:anchor="_Toc73460900" w:history="1">
+      <w:hyperlink w:anchor="_Toc97013679" w:history="1">
         <w:r>
           <w:rPr>
             <w:rStyle w:val="af0"/>
@@ -1045,7 +1597,7 @@
             <w:sz w:val="28"/>
             <w:szCs w:val="28"/>
           </w:rPr>
-          <w:t>2.2. Обзор аналогов</w:t>
+          <w:t>3.1. Список пакетов</w:t>
         </w:r>
         <w:r>
           <w:rPr>
@@ -1072,7 +1624,7 @@
             <w:sz w:val="28"/>
             <w:szCs w:val="28"/>
           </w:rPr>
-          <w:instrText xml:space="preserve"> PAGEREF _Toc73460900 \h </w:instrText>
+          <w:instrText xml:space="preserve"> PAGEREF _Toc97013679 \h </w:instrText>
         </w:r>
         <w:r>
           <w:rPr>
@@ -1098,7 +1650,97 @@
             <w:sz w:val="28"/>
             <w:szCs w:val="28"/>
           </w:rPr>
-          <w:t>6</w:t>
+          <w:t>12</w:t>
+        </w:r>
+        <w:r>
+          <w:rPr>
+            <w:noProof/>
+            <w:webHidden/>
+            <w:sz w:val="28"/>
+            <w:szCs w:val="28"/>
+          </w:rPr>
+          <w:fldChar w:fldCharType="end"/>
+        </w:r>
+      </w:hyperlink>
+    </w:p>
+    <w:p>
+      <w:pPr>
+        <w:pStyle w:val="11"/>
+        <w:tabs>
+          <w:tab w:val="right" w:leader="dot" w:pos="9345"/>
+        </w:tabs>
+        <w:spacing w:line="360" w:lineRule="auto"/>
+        <w:rPr>
+          <w:rFonts w:asciiTheme="minorHAnsi" w:eastAsiaTheme="minorEastAsia" w:hAnsiTheme="minorHAnsi" w:cstheme="minorBidi"/>
+          <w:noProof/>
+          <w:sz w:val="28"/>
+          <w:szCs w:val="28"/>
+          <w:lang w:val="en-US" w:eastAsia="en-US"/>
+        </w:rPr>
+      </w:pPr>
+      <w:hyperlink w:anchor="_Toc97013680" w:history="1">
+        <w:r>
+          <w:rPr>
+            <w:rStyle w:val="af0"/>
+            <w:rFonts w:eastAsiaTheme="minorHAnsi"/>
+            <w:noProof/>
+            <w:sz w:val="28"/>
+            <w:szCs w:val="28"/>
+          </w:rPr>
+          <w:t>4. Диаграммы последовательностей и кооперативные диаграммы.</w:t>
+        </w:r>
+        <w:r>
+          <w:rPr>
+            <w:noProof/>
+            <w:webHidden/>
+            <w:sz w:val="28"/>
+            <w:szCs w:val="28"/>
+          </w:rPr>
+          <w:tab/>
+        </w:r>
+        <w:r>
+          <w:rPr>
+            <w:noProof/>
+            <w:webHidden/>
+            <w:sz w:val="28"/>
+            <w:szCs w:val="28"/>
+          </w:rPr>
+          <w:fldChar w:fldCharType="begin"/>
+        </w:r>
+        <w:r>
+          <w:rPr>
+            <w:noProof/>
+            <w:webHidden/>
+            <w:sz w:val="28"/>
+            <w:szCs w:val="28"/>
+          </w:rPr>
+          <w:instrText xml:space="preserve"> PAGEREF _Toc97013680 \h </w:instrText>
+        </w:r>
+        <w:r>
+          <w:rPr>
+            <w:noProof/>
+            <w:webHidden/>
+            <w:sz w:val="28"/>
+            <w:szCs w:val="28"/>
+          </w:rPr>
+        </w:r>
+        <w:r>
+          <w:rPr>
+            <w:noProof/>
+            <w:webHidden/>
+            <w:sz w:val="28"/>
+            <w:szCs w:val="28"/>
+          </w:rPr>
+          <w:fldChar w:fldCharType="separate"/>
+        </w:r>
+        <w:r>
+          <w:rPr>
+            <w:noProof/>
+            <w:webHidden/>
+            <w:sz w:val="28"/>
+            <w:szCs w:val="28"/>
+          </w:rPr>
+          <w:t>13</w:t>
         </w:r>
         <w:r>
           <w:rPr>
@@ -1126,7 +1768,7 @@
           <w:lang w:val="en-US" w:eastAsia="en-US"/>
         </w:rPr>
       </w:pPr>
-      <w:hyperlink w:anchor="_Toc73460901" w:history="1">
+      <w:hyperlink w:anchor="_Toc97013681" w:history="1">
         <w:r>
           <w:rPr>
             <w:rStyle w:val="af0"/>
@@ -1135,7 +1777,7 @@
             <w:sz w:val="28"/>
             <w:szCs w:val="28"/>
           </w:rPr>
-          <w:t>2.3. Алгоритмические решения</w:t>
+          <w:t>4.1. Вариант использования «позвонить внутри учреждения», получить звонок внутри учреждения</w:t>
         </w:r>
         <w:r>
           <w:rPr>
@@ -1162,7 +1804,7 @@
             <w:sz w:val="28"/>
             <w:szCs w:val="28"/>
           </w:rPr>
-          <w:instrText xml:space="preserve"> PAGEREF _Toc73460901 \h </w:instrText>
+          <w:instrText xml:space="preserve"> PAGEREF _Toc97013681 \h </w:instrText>
         </w:r>
         <w:r>
           <w:rPr>
@@ -1188,7 +1830,7 @@
             <w:sz w:val="28"/>
             <w:szCs w:val="28"/>
           </w:rPr>
-          <w:t>8</w:t>
+          <w:t>13</w:t>
         </w:r>
         <w:r>
           <w:rPr>
@@ -1203,7 +1845,7 @@
     </w:p>
     <w:p>
       <w:pPr>
-        <w:pStyle w:val="31"/>
+        <w:pStyle w:val="21"/>
         <w:tabs>
           <w:tab w:val="right" w:leader="dot" w:pos="9345"/>
         </w:tabs>
@@ -1216,7 +1858,7 @@
           <w:lang w:val="en-US" w:eastAsia="en-US"/>
         </w:rPr>
       </w:pPr>
-      <w:hyperlink w:anchor="_Toc73460902" w:history="1">
+      <w:hyperlink w:anchor="_Toc97013682" w:history="1">
         <w:r>
           <w:rPr>
             <w:rStyle w:val="af0"/>
@@ -1225,7 +1867,7 @@
             <w:sz w:val="28"/>
             <w:szCs w:val="28"/>
           </w:rPr>
-          <w:t>2.3.1. Основная идея алгоритма</w:t>
+          <w:t>4.2. Вариант использования «Позвонить за пределы учреждения»</w:t>
         </w:r>
         <w:r>
           <w:rPr>
@@ -1252,7 +1894,7 @@
             <w:sz w:val="28"/>
             <w:szCs w:val="28"/>
           </w:rPr>
-          <w:instrText xml:space="preserve"> PAGEREF _Toc73460902 \h </w:instrText>
+          <w:instrText xml:space="preserve"> PAGEREF _Toc97013682 \h </w:instrText>
         </w:r>
         <w:r>
           <w:rPr>
@@ -1278,7 +1920,7 @@
             <w:sz w:val="28"/>
             <w:szCs w:val="28"/>
           </w:rPr>
-          <w:t>8</w:t>
+          <w:t>16</w:t>
         </w:r>
         <w:r>
           <w:rPr>
@@ -1293,7 +1935,7 @@
     </w:p>
     <w:p>
       <w:pPr>
-        <w:pStyle w:val="31"/>
+        <w:pStyle w:val="21"/>
         <w:tabs>
           <w:tab w:val="right" w:leader="dot" w:pos="9345"/>
         </w:tabs>
@@ -1306,7 +1948,7 @@
           <w:lang w:val="en-US" w:eastAsia="en-US"/>
         </w:rPr>
       </w:pPr>
-      <w:hyperlink w:anchor="_Toc73460903" w:history="1">
+      <w:hyperlink w:anchor="_Toc97013683" w:history="1">
         <w:r>
           <w:rPr>
             <w:rStyle w:val="af0"/>
@@ -1315,7 +1957,7 @@
             <w:sz w:val="28"/>
             <w:szCs w:val="28"/>
           </w:rPr>
-          <w:t>2.3.2. Калибровка камеры</w:t>
+          <w:t>4.3. Вариант использования «Получить сигнал извне учреждения»</w:t>
         </w:r>
         <w:r>
           <w:rPr>
@@ -1342,7 +1984,7 @@
             <w:sz w:val="28"/>
             <w:szCs w:val="28"/>
           </w:rPr>
-          <w:instrText xml:space="preserve"> PAGEREF _Toc73460903 \h </w:instrText>
+          <w:instrText xml:space="preserve"> PAGEREF _Toc97013683 \h </w:instrText>
         </w:r>
         <w:r>
           <w:rPr>
@@ -1368,7 +2010,7 @@
             <w:sz w:val="28"/>
             <w:szCs w:val="28"/>
           </w:rPr>
-          <w:t>8</w:t>
+          <w:t>18</w:t>
         </w:r>
         <w:r>
           <w:rPr>
@@ -1383,7 +2025,7 @@
     </w:p>
     <w:p>
       <w:pPr>
-        <w:pStyle w:val="31"/>
+        <w:pStyle w:val="11"/>
         <w:tabs>
           <w:tab w:val="right" w:leader="dot" w:pos="9345"/>
         </w:tabs>
@@ -1396,7 +2038,7 @@
           <w:lang w:val="en-US" w:eastAsia="en-US"/>
         </w:rPr>
       </w:pPr>
-      <w:hyperlink w:anchor="_Toc73460904" w:history="1">
+      <w:hyperlink w:anchor="_Toc97013684" w:history="1">
         <w:r>
           <w:rPr>
             <w:rStyle w:val="af0"/>
@@ -1405,7 +2047,7 @@
             <w:sz w:val="28"/>
             <w:szCs w:val="28"/>
           </w:rPr>
-          <w:t>2.3.3. Выбор ключевых точек</w:t>
+          <w:t>5. Диаграмма состояний</w:t>
         </w:r>
         <w:r>
           <w:rPr>
@@ -1432,7 +2074,7 @@
             <w:sz w:val="28"/>
             <w:szCs w:val="28"/>
           </w:rPr>
-          <w:instrText xml:space="preserve"> PAGEREF _Toc73460904 \h </w:instrText>
+          <w:instrText xml:space="preserve"> PAGEREF _Toc97013684 \h </w:instrText>
         </w:r>
         <w:r>
           <w:rPr>
@@ -1458,7 +2100,7 @@
             <w:sz w:val="28"/>
             <w:szCs w:val="28"/>
           </w:rPr>
-          <w:t>11</w:t>
+          <w:t>20</w:t>
         </w:r>
         <w:r>
           <w:rPr>
@@ -1473,7 +2115,7 @@
     </w:p>
     <w:p>
       <w:pPr>
-        <w:pStyle w:val="31"/>
+        <w:pStyle w:val="11"/>
         <w:tabs>
           <w:tab w:val="right" w:leader="dot" w:pos="9345"/>
         </w:tabs>
@@ -1486,7 +2128,7 @@
           <w:lang w:val="en-US" w:eastAsia="en-US"/>
         </w:rPr>
       </w:pPr>
-      <w:hyperlink w:anchor="_Toc73460905" w:history="1">
+      <w:hyperlink w:anchor="_Toc97013685" w:history="1">
         <w:r>
           <w:rPr>
             <w:rStyle w:val="af0"/>
@@ -1495,7 +2137,7 @@
             <w:sz w:val="28"/>
             <w:szCs w:val="28"/>
           </w:rPr>
-          <w:t>2.3.4. Поиск пар точек на изображении</w:t>
+          <w:t>6. Диаграмма деятельностей</w:t>
         </w:r>
         <w:r>
           <w:rPr>
@@ -1522,7 +2164,7 @@
             <w:sz w:val="28"/>
             <w:szCs w:val="28"/>
           </w:rPr>
-          <w:instrText xml:space="preserve"> PAGEREF _Toc73460905 \h </w:instrText>
+          <w:instrText xml:space="preserve"> PAGEREF _Toc97013685 \h </w:instrText>
         </w:r>
         <w:r>
           <w:rPr>
@@ -1548,7 +2190,7 @@
             <w:sz w:val="28"/>
             <w:szCs w:val="28"/>
           </w:rPr>
-          <w:t>12</w:t>
+          <w:t>22</w:t>
         </w:r>
         <w:r>
           <w:rPr>
@@ -1563,7 +2205,7 @@
     </w:p>
     <w:p>
       <w:pPr>
-        <w:pStyle w:val="31"/>
+        <w:pStyle w:val="11"/>
         <w:tabs>
           <w:tab w:val="right" w:leader="dot" w:pos="9345"/>
         </w:tabs>
@@ -1576,7 +2218,7 @@
           <w:lang w:val="en-US" w:eastAsia="en-US"/>
         </w:rPr>
       </w:pPr>
-      <w:hyperlink w:anchor="_Toc73460906" w:history="1">
+      <w:hyperlink w:anchor="_Toc97013686" w:history="1">
         <w:r>
           <w:rPr>
             <w:rStyle w:val="af0"/>
@@ -1585,7 +2227,7 @@
             <w:sz w:val="28"/>
             <w:szCs w:val="28"/>
           </w:rPr>
-          <w:t>2.3.5. Задача поиска существенной матрицы</w:t>
+          <w:t>7. Диаграмма компонентов</w:t>
         </w:r>
         <w:r>
           <w:rPr>
@@ -1612,7 +2254,7 @@
             <w:sz w:val="28"/>
             <w:szCs w:val="28"/>
           </w:rPr>
-          <w:instrText xml:space="preserve"> PAGEREF _Toc73460906 \h </w:instrText>
+          <w:instrText xml:space="preserve"> PAGEREF _Toc97013686 \h </w:instrText>
         </w:r>
         <w:r>
           <w:rPr>
@@ -1638,7 +2280,7 @@
             <w:sz w:val="28"/>
             <w:szCs w:val="28"/>
           </w:rPr>
-          <w:t>13</w:t>
+          <w:t>24</w:t>
         </w:r>
         <w:r>
           <w:rPr>
@@ -1653,7 +2295,7 @@
     </w:p>
     <w:p>
       <w:pPr>
-        <w:pStyle w:val="31"/>
+        <w:pStyle w:val="11"/>
         <w:tabs>
           <w:tab w:val="right" w:leader="dot" w:pos="9345"/>
         </w:tabs>
@@ -1666,7 +2308,7 @@
           <w:lang w:val="en-US" w:eastAsia="en-US"/>
         </w:rPr>
       </w:pPr>
-      <w:hyperlink w:anchor="_Toc73460907" w:history="1">
+      <w:hyperlink w:anchor="_Toc97013687" w:history="1">
         <w:r>
           <w:rPr>
             <w:rStyle w:val="af0"/>
@@ -1675,7 +2317,7 @@
             <w:sz w:val="28"/>
             <w:szCs w:val="28"/>
           </w:rPr>
-          <w:t>2.3.6. Задача поиска перемещения и поворота камеры</w:t>
+          <w:t>8. Диаграмма размещения</w:t>
         </w:r>
         <w:r>
           <w:rPr>
@@ -1702,7 +2344,7 @@
             <w:sz w:val="28"/>
             <w:szCs w:val="28"/>
           </w:rPr>
-          <w:instrText xml:space="preserve"> PAGEREF _Toc73460907 \h </w:instrText>
+          <w:instrText xml:space="preserve"> PAGEREF _Toc97013687 \h </w:instrText>
         </w:r>
         <w:r>
           <w:rPr>
@@ -1728,1177 +2370,7 @@
             <w:sz w:val="28"/>
             <w:szCs w:val="28"/>
           </w:rPr>
-          <w:t>15</w:t>
-        </w:r>
-        <w:r>
-          <w:rPr>
-            <w:noProof/>
-            <w:webHidden/>
-            <w:sz w:val="28"/>
-            <w:szCs w:val="28"/>
-          </w:rPr>
-          <w:fldChar w:fldCharType="end"/>
-        </w:r>
-      </w:hyperlink>
-    </w:p>
-    <w:p>
-      <w:pPr>
-        <w:pStyle w:val="11"/>
-        <w:tabs>
-          <w:tab w:val="right" w:leader="dot" w:pos="9345"/>
-        </w:tabs>
-        <w:spacing w:line="360" w:lineRule="auto"/>
-        <w:rPr>
-          <w:rFonts w:asciiTheme="minorHAnsi" w:eastAsiaTheme="minorEastAsia" w:hAnsiTheme="minorHAnsi" w:cstheme="minorBidi"/>
-          <w:noProof/>
-          <w:sz w:val="28"/>
-          <w:szCs w:val="28"/>
-          <w:lang w:val="en-US" w:eastAsia="en-US"/>
-        </w:rPr>
-      </w:pPr>
-      <w:hyperlink w:anchor="_Toc73460908" w:history="1">
-        <w:r>
-          <w:rPr>
-            <w:rStyle w:val="af0"/>
-            <w:rFonts w:eastAsiaTheme="majorEastAsia"/>
-            <w:noProof/>
-            <w:sz w:val="28"/>
-            <w:szCs w:val="28"/>
-          </w:rPr>
-          <w:t>3. Реализация</w:t>
-        </w:r>
-        <w:r>
-          <w:rPr>
-            <w:noProof/>
-            <w:webHidden/>
-            <w:sz w:val="28"/>
-            <w:szCs w:val="28"/>
-          </w:rPr>
-          <w:tab/>
-        </w:r>
-        <w:r>
-          <w:rPr>
-            <w:noProof/>
-            <w:webHidden/>
-            <w:sz w:val="28"/>
-            <w:szCs w:val="28"/>
-          </w:rPr>
-          <w:fldChar w:fldCharType="begin"/>
-        </w:r>
-        <w:r>
-          <w:rPr>
-            <w:noProof/>
-            <w:webHidden/>
-            <w:sz w:val="28"/>
-            <w:szCs w:val="28"/>
-          </w:rPr>
-          <w:instrText xml:space="preserve"> PAGEREF _Toc73460908 \h </w:instrText>
-        </w:r>
-        <w:r>
-          <w:rPr>
-            <w:noProof/>
-            <w:webHidden/>
-            <w:sz w:val="28"/>
-            <w:szCs w:val="28"/>
-          </w:rPr>
-        </w:r>
-        <w:r>
-          <w:rPr>
-            <w:noProof/>
-            <w:webHidden/>
-            <w:sz w:val="28"/>
-            <w:szCs w:val="28"/>
-          </w:rPr>
-          <w:fldChar w:fldCharType="separate"/>
-        </w:r>
-        <w:r>
-          <w:rPr>
-            <w:noProof/>
-            <w:webHidden/>
-            <w:sz w:val="28"/>
-            <w:szCs w:val="28"/>
-          </w:rPr>
-          <w:t>16</w:t>
-        </w:r>
-        <w:r>
-          <w:rPr>
-            <w:noProof/>
-            <w:webHidden/>
-            <w:sz w:val="28"/>
-            <w:szCs w:val="28"/>
-          </w:rPr>
-          <w:fldChar w:fldCharType="end"/>
-        </w:r>
-      </w:hyperlink>
-    </w:p>
-    <w:p>
-      <w:pPr>
-        <w:pStyle w:val="21"/>
-        <w:tabs>
-          <w:tab w:val="right" w:leader="dot" w:pos="9345"/>
-        </w:tabs>
-        <w:spacing w:line="360" w:lineRule="auto"/>
-        <w:rPr>
-          <w:rFonts w:asciiTheme="minorHAnsi" w:eastAsiaTheme="minorEastAsia" w:hAnsiTheme="minorHAnsi" w:cstheme="minorBidi"/>
-          <w:noProof/>
-          <w:sz w:val="28"/>
-          <w:szCs w:val="28"/>
-          <w:lang w:val="en-US" w:eastAsia="en-US"/>
-        </w:rPr>
-      </w:pPr>
-      <w:hyperlink w:anchor="_Toc73460909" w:history="1">
-        <w:r>
-          <w:rPr>
-            <w:rStyle w:val="af0"/>
-            <w:rFonts w:eastAsiaTheme="majorEastAsia"/>
-            <w:noProof/>
-            <w:sz w:val="28"/>
-            <w:szCs w:val="28"/>
-          </w:rPr>
-          <w:t>3.1. Средства реализации</w:t>
-        </w:r>
-        <w:r>
-          <w:rPr>
-            <w:noProof/>
-            <w:webHidden/>
-            <w:sz w:val="28"/>
-            <w:szCs w:val="28"/>
-          </w:rPr>
-          <w:tab/>
-        </w:r>
-        <w:r>
-          <w:rPr>
-            <w:noProof/>
-            <w:webHidden/>
-            <w:sz w:val="28"/>
-            <w:szCs w:val="28"/>
-          </w:rPr>
-          <w:fldChar w:fldCharType="begin"/>
-        </w:r>
-        <w:r>
-          <w:rPr>
-            <w:noProof/>
-            <w:webHidden/>
-            <w:sz w:val="28"/>
-            <w:szCs w:val="28"/>
-          </w:rPr>
-          <w:instrText xml:space="preserve"> PAGEREF _Toc73460909 \h </w:instrText>
-        </w:r>
-        <w:r>
-          <w:rPr>
-            <w:noProof/>
-            <w:webHidden/>
-            <w:sz w:val="28"/>
-            <w:szCs w:val="28"/>
-          </w:rPr>
-        </w:r>
-        <w:r>
-          <w:rPr>
-            <w:noProof/>
-            <w:webHidden/>
-            <w:sz w:val="28"/>
-            <w:szCs w:val="28"/>
-          </w:rPr>
-          <w:fldChar w:fldCharType="separate"/>
-        </w:r>
-        <w:r>
-          <w:rPr>
-            <w:noProof/>
-            <w:webHidden/>
-            <w:sz w:val="28"/>
-            <w:szCs w:val="28"/>
-          </w:rPr>
-          <w:t>16</w:t>
-        </w:r>
-        <w:r>
-          <w:rPr>
-            <w:noProof/>
-            <w:webHidden/>
-            <w:sz w:val="28"/>
-            <w:szCs w:val="28"/>
-          </w:rPr>
-          <w:fldChar w:fldCharType="end"/>
-        </w:r>
-      </w:hyperlink>
-    </w:p>
-    <w:p>
-      <w:pPr>
-        <w:pStyle w:val="21"/>
-        <w:tabs>
-          <w:tab w:val="right" w:leader="dot" w:pos="9345"/>
-        </w:tabs>
-        <w:spacing w:line="360" w:lineRule="auto"/>
-        <w:rPr>
-          <w:rFonts w:asciiTheme="minorHAnsi" w:eastAsiaTheme="minorEastAsia" w:hAnsiTheme="minorHAnsi" w:cstheme="minorBidi"/>
-          <w:noProof/>
-          <w:sz w:val="28"/>
-          <w:szCs w:val="28"/>
-          <w:lang w:val="en-US" w:eastAsia="en-US"/>
-        </w:rPr>
-      </w:pPr>
-      <w:hyperlink w:anchor="_Toc73460910" w:history="1">
-        <w:r>
-          <w:rPr>
-            <w:rStyle w:val="af0"/>
-            <w:rFonts w:eastAsiaTheme="majorEastAsia"/>
-            <w:noProof/>
-            <w:sz w:val="28"/>
-            <w:szCs w:val="28"/>
-          </w:rPr>
-          <w:t>3.2. Реализуемые модули</w:t>
-        </w:r>
-        <w:r>
-          <w:rPr>
-            <w:noProof/>
-            <w:webHidden/>
-            <w:sz w:val="28"/>
-            <w:szCs w:val="28"/>
-          </w:rPr>
-          <w:tab/>
-        </w:r>
-        <w:r>
-          <w:rPr>
-            <w:noProof/>
-            <w:webHidden/>
-            <w:sz w:val="28"/>
-            <w:szCs w:val="28"/>
-          </w:rPr>
-          <w:fldChar w:fldCharType="begin"/>
-        </w:r>
-        <w:r>
-          <w:rPr>
-            <w:noProof/>
-            <w:webHidden/>
-            <w:sz w:val="28"/>
-            <w:szCs w:val="28"/>
-          </w:rPr>
-          <w:instrText xml:space="preserve"> PAGEREF _Toc73460910 \h </w:instrText>
-        </w:r>
-        <w:r>
-          <w:rPr>
-            <w:noProof/>
-            <w:webHidden/>
-            <w:sz w:val="28"/>
-            <w:szCs w:val="28"/>
-          </w:rPr>
-        </w:r>
-        <w:r>
-          <w:rPr>
-            <w:noProof/>
-            <w:webHidden/>
-            <w:sz w:val="28"/>
-            <w:szCs w:val="28"/>
-          </w:rPr>
-          <w:fldChar w:fldCharType="separate"/>
-        </w:r>
-        <w:r>
-          <w:rPr>
-            <w:noProof/>
-            <w:webHidden/>
-            <w:sz w:val="28"/>
-            <w:szCs w:val="28"/>
-          </w:rPr>
-          <w:t>16</w:t>
-        </w:r>
-        <w:r>
-          <w:rPr>
-            <w:noProof/>
-            <w:webHidden/>
-            <w:sz w:val="28"/>
-            <w:szCs w:val="28"/>
-          </w:rPr>
-          <w:fldChar w:fldCharType="end"/>
-        </w:r>
-      </w:hyperlink>
-    </w:p>
-    <w:p>
-      <w:pPr>
-        <w:pStyle w:val="31"/>
-        <w:tabs>
-          <w:tab w:val="right" w:leader="dot" w:pos="9345"/>
-        </w:tabs>
-        <w:spacing w:line="360" w:lineRule="auto"/>
-        <w:rPr>
-          <w:rFonts w:asciiTheme="minorHAnsi" w:eastAsiaTheme="minorEastAsia" w:hAnsiTheme="minorHAnsi" w:cstheme="minorBidi"/>
-          <w:noProof/>
-          <w:sz w:val="28"/>
-          <w:szCs w:val="28"/>
-          <w:lang w:val="en-US" w:eastAsia="en-US"/>
-        </w:rPr>
-      </w:pPr>
-      <w:hyperlink w:anchor="_Toc73460911" w:history="1">
-        <w:r>
-          <w:rPr>
-            <w:rStyle w:val="af0"/>
-            <w:rFonts w:eastAsiaTheme="majorEastAsia"/>
-            <w:noProof/>
-            <w:sz w:val="28"/>
-            <w:szCs w:val="28"/>
-          </w:rPr>
-          <w:t>3.2.1. Модуль калибровки камеры</w:t>
-        </w:r>
-        <w:r>
-          <w:rPr>
-            <w:noProof/>
-            <w:webHidden/>
-            <w:sz w:val="28"/>
-            <w:szCs w:val="28"/>
-          </w:rPr>
-          <w:tab/>
-        </w:r>
-        <w:r>
-          <w:rPr>
-            <w:noProof/>
-            <w:webHidden/>
-            <w:sz w:val="28"/>
-            <w:szCs w:val="28"/>
-          </w:rPr>
-          <w:fldChar w:fldCharType="begin"/>
-        </w:r>
-        <w:r>
-          <w:rPr>
-            <w:noProof/>
-            <w:webHidden/>
-            <w:sz w:val="28"/>
-            <w:szCs w:val="28"/>
-          </w:rPr>
-          <w:instrText xml:space="preserve"> PAGEREF _Toc73460911 \h </w:instrText>
-        </w:r>
-        <w:r>
-          <w:rPr>
-            <w:noProof/>
-            <w:webHidden/>
-            <w:sz w:val="28"/>
-            <w:szCs w:val="28"/>
-          </w:rPr>
-        </w:r>
-        <w:r>
-          <w:rPr>
-            <w:noProof/>
-            <w:webHidden/>
-            <w:sz w:val="28"/>
-            <w:szCs w:val="28"/>
-          </w:rPr>
-          <w:fldChar w:fldCharType="separate"/>
-        </w:r>
-        <w:r>
-          <w:rPr>
-            <w:noProof/>
-            <w:webHidden/>
-            <w:sz w:val="28"/>
-            <w:szCs w:val="28"/>
-          </w:rPr>
-          <w:t>16</w:t>
-        </w:r>
-        <w:r>
-          <w:rPr>
-            <w:noProof/>
-            <w:webHidden/>
-            <w:sz w:val="28"/>
-            <w:szCs w:val="28"/>
-          </w:rPr>
-          <w:fldChar w:fldCharType="end"/>
-        </w:r>
-      </w:hyperlink>
-    </w:p>
-    <w:p>
-      <w:pPr>
-        <w:pStyle w:val="31"/>
-        <w:tabs>
-          <w:tab w:val="right" w:leader="dot" w:pos="9345"/>
-        </w:tabs>
-        <w:spacing w:line="360" w:lineRule="auto"/>
-        <w:rPr>
-          <w:rFonts w:asciiTheme="minorHAnsi" w:eastAsiaTheme="minorEastAsia" w:hAnsiTheme="minorHAnsi" w:cstheme="minorBidi"/>
-          <w:noProof/>
-          <w:sz w:val="28"/>
-          <w:szCs w:val="28"/>
-          <w:lang w:val="en-US" w:eastAsia="en-US"/>
-        </w:rPr>
-      </w:pPr>
-      <w:hyperlink w:anchor="_Toc73460912" w:history="1">
-        <w:r>
-          <w:rPr>
-            <w:rStyle w:val="af0"/>
-            <w:rFonts w:eastAsiaTheme="majorEastAsia"/>
-            <w:noProof/>
-            <w:sz w:val="28"/>
-            <w:szCs w:val="28"/>
-          </w:rPr>
-          <w:t>3.2.2. Модуль исправления искажений изображения</w:t>
-        </w:r>
-        <w:r>
-          <w:rPr>
-            <w:noProof/>
-            <w:webHidden/>
-            <w:sz w:val="28"/>
-            <w:szCs w:val="28"/>
-          </w:rPr>
-          <w:tab/>
-        </w:r>
-        <w:r>
-          <w:rPr>
-            <w:noProof/>
-            <w:webHidden/>
-            <w:sz w:val="28"/>
-            <w:szCs w:val="28"/>
-          </w:rPr>
-          <w:fldChar w:fldCharType="begin"/>
-        </w:r>
-        <w:r>
-          <w:rPr>
-            <w:noProof/>
-            <w:webHidden/>
-            <w:sz w:val="28"/>
-            <w:szCs w:val="28"/>
-          </w:rPr>
-          <w:instrText xml:space="preserve"> PAGEREF _Toc73460912 \h </w:instrText>
-        </w:r>
-        <w:r>
-          <w:rPr>
-            <w:noProof/>
-            <w:webHidden/>
-            <w:sz w:val="28"/>
-            <w:szCs w:val="28"/>
-          </w:rPr>
-        </w:r>
-        <w:r>
-          <w:rPr>
-            <w:noProof/>
-            <w:webHidden/>
-            <w:sz w:val="28"/>
-            <w:szCs w:val="28"/>
-          </w:rPr>
-          <w:fldChar w:fldCharType="separate"/>
-        </w:r>
-        <w:r>
-          <w:rPr>
-            <w:noProof/>
-            <w:webHidden/>
-            <w:sz w:val="28"/>
-            <w:szCs w:val="28"/>
-          </w:rPr>
-          <w:t>17</w:t>
-        </w:r>
-        <w:r>
-          <w:rPr>
-            <w:noProof/>
-            <w:webHidden/>
-            <w:sz w:val="28"/>
-            <w:szCs w:val="28"/>
-          </w:rPr>
-          <w:fldChar w:fldCharType="end"/>
-        </w:r>
-      </w:hyperlink>
-    </w:p>
-    <w:p>
-      <w:pPr>
-        <w:pStyle w:val="31"/>
-        <w:tabs>
-          <w:tab w:val="right" w:leader="dot" w:pos="9345"/>
-        </w:tabs>
-        <w:spacing w:line="360" w:lineRule="auto"/>
-        <w:rPr>
-          <w:rFonts w:asciiTheme="minorHAnsi" w:eastAsiaTheme="minorEastAsia" w:hAnsiTheme="minorHAnsi" w:cstheme="minorBidi"/>
-          <w:noProof/>
-          <w:sz w:val="28"/>
-          <w:szCs w:val="28"/>
-          <w:lang w:val="en-US" w:eastAsia="en-US"/>
-        </w:rPr>
-      </w:pPr>
-      <w:hyperlink w:anchor="_Toc73460913" w:history="1">
-        <w:r>
-          <w:rPr>
-            <w:rStyle w:val="af0"/>
-            <w:rFonts w:eastAsiaTheme="majorEastAsia"/>
-            <w:noProof/>
-            <w:sz w:val="28"/>
-            <w:szCs w:val="28"/>
-          </w:rPr>
-          <w:t>3.2.3. Модуль чтения видео</w:t>
-        </w:r>
-        <w:r>
-          <w:rPr>
-            <w:noProof/>
-            <w:webHidden/>
-            <w:sz w:val="28"/>
-            <w:szCs w:val="28"/>
-          </w:rPr>
-          <w:tab/>
-        </w:r>
-        <w:r>
-          <w:rPr>
-            <w:noProof/>
-            <w:webHidden/>
-            <w:sz w:val="28"/>
-            <w:szCs w:val="28"/>
-          </w:rPr>
-          <w:fldChar w:fldCharType="begin"/>
-        </w:r>
-        <w:r>
-          <w:rPr>
-            <w:noProof/>
-            <w:webHidden/>
-            <w:sz w:val="28"/>
-            <w:szCs w:val="28"/>
-          </w:rPr>
-          <w:instrText xml:space="preserve"> PAGEREF _Toc73460913 \h </w:instrText>
-        </w:r>
-        <w:r>
-          <w:rPr>
-            <w:noProof/>
-            <w:webHidden/>
-            <w:sz w:val="28"/>
-            <w:szCs w:val="28"/>
-          </w:rPr>
-        </w:r>
-        <w:r>
-          <w:rPr>
-            <w:noProof/>
-            <w:webHidden/>
-            <w:sz w:val="28"/>
-            <w:szCs w:val="28"/>
-          </w:rPr>
-          <w:fldChar w:fldCharType="separate"/>
-        </w:r>
-        <w:r>
-          <w:rPr>
-            <w:noProof/>
-            <w:webHidden/>
-            <w:sz w:val="28"/>
-            <w:szCs w:val="28"/>
-          </w:rPr>
-          <w:t>18</w:t>
-        </w:r>
-        <w:r>
-          <w:rPr>
-            <w:noProof/>
-            <w:webHidden/>
-            <w:sz w:val="28"/>
-            <w:szCs w:val="28"/>
-          </w:rPr>
-          <w:fldChar w:fldCharType="end"/>
-        </w:r>
-      </w:hyperlink>
-    </w:p>
-    <w:p>
-      <w:pPr>
-        <w:pStyle w:val="31"/>
-        <w:tabs>
-          <w:tab w:val="right" w:leader="dot" w:pos="9345"/>
-        </w:tabs>
-        <w:spacing w:line="360" w:lineRule="auto"/>
-        <w:rPr>
-          <w:rFonts w:asciiTheme="minorHAnsi" w:eastAsiaTheme="minorEastAsia" w:hAnsiTheme="minorHAnsi" w:cstheme="minorBidi"/>
-          <w:noProof/>
-          <w:sz w:val="28"/>
-          <w:szCs w:val="28"/>
-          <w:lang w:val="en-US" w:eastAsia="en-US"/>
-        </w:rPr>
-      </w:pPr>
-      <w:hyperlink w:anchor="_Toc73460914" w:history="1">
-        <w:r>
-          <w:rPr>
-            <w:rStyle w:val="af0"/>
-            <w:rFonts w:eastAsiaTheme="majorEastAsia"/>
-            <w:noProof/>
-            <w:sz w:val="28"/>
-            <w:szCs w:val="28"/>
-          </w:rPr>
-          <w:t>3.2.4. Модуль отслеживания ключевых точек</w:t>
-        </w:r>
-        <w:r>
-          <w:rPr>
-            <w:noProof/>
-            <w:webHidden/>
-            <w:sz w:val="28"/>
-            <w:szCs w:val="28"/>
-          </w:rPr>
-          <w:tab/>
-        </w:r>
-        <w:r>
-          <w:rPr>
-            <w:noProof/>
-            <w:webHidden/>
-            <w:sz w:val="28"/>
-            <w:szCs w:val="28"/>
-          </w:rPr>
-          <w:fldChar w:fldCharType="begin"/>
-        </w:r>
-        <w:r>
-          <w:rPr>
-            <w:noProof/>
-            <w:webHidden/>
-            <w:sz w:val="28"/>
-            <w:szCs w:val="28"/>
-          </w:rPr>
-          <w:instrText xml:space="preserve"> PAGEREF _Toc73460914 \h </w:instrText>
-        </w:r>
-        <w:r>
-          <w:rPr>
-            <w:noProof/>
-            <w:webHidden/>
-            <w:sz w:val="28"/>
-            <w:szCs w:val="28"/>
-          </w:rPr>
-        </w:r>
-        <w:r>
-          <w:rPr>
-            <w:noProof/>
-            <w:webHidden/>
-            <w:sz w:val="28"/>
-            <w:szCs w:val="28"/>
-          </w:rPr>
-          <w:fldChar w:fldCharType="separate"/>
-        </w:r>
-        <w:r>
-          <w:rPr>
-            <w:noProof/>
-            <w:webHidden/>
-            <w:sz w:val="28"/>
-            <w:szCs w:val="28"/>
-          </w:rPr>
-          <w:t>18</w:t>
-        </w:r>
-        <w:r>
-          <w:rPr>
-            <w:noProof/>
-            <w:webHidden/>
-            <w:sz w:val="28"/>
-            <w:szCs w:val="28"/>
-          </w:rPr>
-          <w:fldChar w:fldCharType="end"/>
-        </w:r>
-      </w:hyperlink>
-    </w:p>
-    <w:p>
-      <w:pPr>
-        <w:pStyle w:val="31"/>
-        <w:tabs>
-          <w:tab w:val="right" w:leader="dot" w:pos="9345"/>
-        </w:tabs>
-        <w:spacing w:line="360" w:lineRule="auto"/>
-        <w:rPr>
-          <w:rFonts w:asciiTheme="minorHAnsi" w:eastAsiaTheme="minorEastAsia" w:hAnsiTheme="minorHAnsi" w:cstheme="minorBidi"/>
-          <w:noProof/>
-          <w:sz w:val="28"/>
-          <w:szCs w:val="28"/>
-          <w:lang w:val="en-US" w:eastAsia="en-US"/>
-        </w:rPr>
-      </w:pPr>
-      <w:hyperlink w:anchor="_Toc73460915" w:history="1">
-        <w:r>
-          <w:rPr>
-            <w:rStyle w:val="af0"/>
-            <w:rFonts w:eastAsiaTheme="majorEastAsia"/>
-            <w:noProof/>
-            <w:sz w:val="28"/>
-            <w:szCs w:val="28"/>
-          </w:rPr>
-          <w:t>3.2.5. Модуль построения пути</w:t>
-        </w:r>
-        <w:r>
-          <w:rPr>
-            <w:noProof/>
-            <w:webHidden/>
-            <w:sz w:val="28"/>
-            <w:szCs w:val="28"/>
-          </w:rPr>
-          <w:tab/>
-        </w:r>
-        <w:r>
-          <w:rPr>
-            <w:noProof/>
-            <w:webHidden/>
-            <w:sz w:val="28"/>
-            <w:szCs w:val="28"/>
-          </w:rPr>
-          <w:fldChar w:fldCharType="begin"/>
-        </w:r>
-        <w:r>
-          <w:rPr>
-            <w:noProof/>
-            <w:webHidden/>
-            <w:sz w:val="28"/>
-            <w:szCs w:val="28"/>
-          </w:rPr>
-          <w:instrText xml:space="preserve"> PAGEREF _Toc73460915 \h </w:instrText>
-        </w:r>
-        <w:r>
-          <w:rPr>
-            <w:noProof/>
-            <w:webHidden/>
-            <w:sz w:val="28"/>
-            <w:szCs w:val="28"/>
-          </w:rPr>
-        </w:r>
-        <w:r>
-          <w:rPr>
-            <w:noProof/>
-            <w:webHidden/>
-            <w:sz w:val="28"/>
-            <w:szCs w:val="28"/>
-          </w:rPr>
-          <w:fldChar w:fldCharType="separate"/>
-        </w:r>
-        <w:r>
-          <w:rPr>
-            <w:noProof/>
-            <w:webHidden/>
-            <w:sz w:val="28"/>
-            <w:szCs w:val="28"/>
-          </w:rPr>
-          <w:t>19</w:t>
-        </w:r>
-        <w:r>
-          <w:rPr>
-            <w:noProof/>
-            <w:webHidden/>
-            <w:sz w:val="28"/>
-            <w:szCs w:val="28"/>
-          </w:rPr>
-          <w:fldChar w:fldCharType="end"/>
-        </w:r>
-      </w:hyperlink>
-    </w:p>
-    <w:p>
-      <w:pPr>
-        <w:pStyle w:val="21"/>
-        <w:tabs>
-          <w:tab w:val="right" w:leader="dot" w:pos="9345"/>
-        </w:tabs>
-        <w:spacing w:line="360" w:lineRule="auto"/>
-        <w:rPr>
-          <w:rFonts w:asciiTheme="minorHAnsi" w:eastAsiaTheme="minorEastAsia" w:hAnsiTheme="minorHAnsi" w:cstheme="minorBidi"/>
-          <w:noProof/>
-          <w:sz w:val="28"/>
-          <w:szCs w:val="28"/>
-          <w:lang w:val="en-US" w:eastAsia="en-US"/>
-        </w:rPr>
-      </w:pPr>
-      <w:hyperlink w:anchor="_Toc73460916" w:history="1">
-        <w:r>
-          <w:rPr>
-            <w:rStyle w:val="af0"/>
-            <w:rFonts w:eastAsiaTheme="majorEastAsia"/>
-            <w:noProof/>
-            <w:sz w:val="28"/>
-            <w:szCs w:val="28"/>
-          </w:rPr>
-          <w:t>3.3. Структура приложения</w:t>
-        </w:r>
-        <w:r>
-          <w:rPr>
-            <w:noProof/>
-            <w:webHidden/>
-            <w:sz w:val="28"/>
-            <w:szCs w:val="28"/>
-          </w:rPr>
-          <w:tab/>
-        </w:r>
-        <w:r>
-          <w:rPr>
-            <w:noProof/>
-            <w:webHidden/>
-            <w:sz w:val="28"/>
-            <w:szCs w:val="28"/>
-          </w:rPr>
-          <w:fldChar w:fldCharType="begin"/>
-        </w:r>
-        <w:r>
-          <w:rPr>
-            <w:noProof/>
-            <w:webHidden/>
-            <w:sz w:val="28"/>
-            <w:szCs w:val="28"/>
-          </w:rPr>
-          <w:instrText xml:space="preserve"> PAGEREF _Toc73460916 \h </w:instrText>
-        </w:r>
-        <w:r>
-          <w:rPr>
-            <w:noProof/>
-            <w:webHidden/>
-            <w:sz w:val="28"/>
-            <w:szCs w:val="28"/>
-          </w:rPr>
-        </w:r>
-        <w:r>
-          <w:rPr>
-            <w:noProof/>
-            <w:webHidden/>
-            <w:sz w:val="28"/>
-            <w:szCs w:val="28"/>
-          </w:rPr>
-          <w:fldChar w:fldCharType="separate"/>
-        </w:r>
-        <w:r>
-          <w:rPr>
-            <w:noProof/>
-            <w:webHidden/>
-            <w:sz w:val="28"/>
-            <w:szCs w:val="28"/>
-          </w:rPr>
-          <w:t>20</w:t>
-        </w:r>
-        <w:r>
-          <w:rPr>
-            <w:noProof/>
-            <w:webHidden/>
-            <w:sz w:val="28"/>
-            <w:szCs w:val="28"/>
-          </w:rPr>
-          <w:fldChar w:fldCharType="end"/>
-        </w:r>
-      </w:hyperlink>
-    </w:p>
-    <w:p>
-      <w:pPr>
-        <w:pStyle w:val="21"/>
-        <w:tabs>
-          <w:tab w:val="right" w:leader="dot" w:pos="9345"/>
-        </w:tabs>
-        <w:spacing w:line="360" w:lineRule="auto"/>
-        <w:rPr>
-          <w:rFonts w:asciiTheme="minorHAnsi" w:eastAsiaTheme="minorEastAsia" w:hAnsiTheme="minorHAnsi" w:cstheme="minorBidi"/>
-          <w:noProof/>
-          <w:sz w:val="28"/>
-          <w:szCs w:val="28"/>
-          <w:lang w:val="en-US" w:eastAsia="en-US"/>
-        </w:rPr>
-      </w:pPr>
-      <w:hyperlink w:anchor="_Toc73460917" w:history="1">
-        <w:r>
-          <w:rPr>
-            <w:rStyle w:val="af0"/>
-            <w:rFonts w:eastAsiaTheme="majorEastAsia"/>
-            <w:noProof/>
-            <w:sz w:val="28"/>
-            <w:szCs w:val="28"/>
-          </w:rPr>
-          <w:t>3.4. Интерфейс приложения</w:t>
-        </w:r>
-        <w:r>
-          <w:rPr>
-            <w:noProof/>
-            <w:webHidden/>
-            <w:sz w:val="28"/>
-            <w:szCs w:val="28"/>
-          </w:rPr>
-          <w:tab/>
-        </w:r>
-        <w:r>
-          <w:rPr>
-            <w:noProof/>
-            <w:webHidden/>
-            <w:sz w:val="28"/>
-            <w:szCs w:val="28"/>
-          </w:rPr>
-          <w:fldChar w:fldCharType="begin"/>
-        </w:r>
-        <w:r>
-          <w:rPr>
-            <w:noProof/>
-            <w:webHidden/>
-            <w:sz w:val="28"/>
-            <w:szCs w:val="28"/>
-          </w:rPr>
-          <w:instrText xml:space="preserve"> PAGEREF _Toc73460917 \h </w:instrText>
-        </w:r>
-        <w:r>
-          <w:rPr>
-            <w:noProof/>
-            <w:webHidden/>
-            <w:sz w:val="28"/>
-            <w:szCs w:val="28"/>
-          </w:rPr>
-        </w:r>
-        <w:r>
-          <w:rPr>
-            <w:noProof/>
-            <w:webHidden/>
-            <w:sz w:val="28"/>
-            <w:szCs w:val="28"/>
-          </w:rPr>
-          <w:fldChar w:fldCharType="separate"/>
-        </w:r>
-        <w:r>
-          <w:rPr>
-            <w:noProof/>
-            <w:webHidden/>
-            <w:sz w:val="28"/>
-            <w:szCs w:val="28"/>
-          </w:rPr>
-          <w:t>21</w:t>
-        </w:r>
-        <w:r>
-          <w:rPr>
-            <w:noProof/>
-            <w:webHidden/>
-            <w:sz w:val="28"/>
-            <w:szCs w:val="28"/>
-          </w:rPr>
-          <w:fldChar w:fldCharType="end"/>
-        </w:r>
-      </w:hyperlink>
-    </w:p>
-    <w:p>
-      <w:pPr>
-        <w:pStyle w:val="11"/>
-        <w:tabs>
-          <w:tab w:val="right" w:leader="dot" w:pos="9345"/>
-        </w:tabs>
-        <w:spacing w:line="360" w:lineRule="auto"/>
-        <w:rPr>
-          <w:rFonts w:asciiTheme="minorHAnsi" w:eastAsiaTheme="minorEastAsia" w:hAnsiTheme="minorHAnsi" w:cstheme="minorBidi"/>
-          <w:noProof/>
-          <w:sz w:val="28"/>
-          <w:szCs w:val="28"/>
-          <w:lang w:val="en-US" w:eastAsia="en-US"/>
-        </w:rPr>
-      </w:pPr>
-      <w:hyperlink w:anchor="_Toc73460918" w:history="1">
-        <w:r>
-          <w:rPr>
-            <w:rStyle w:val="af0"/>
-            <w:rFonts w:eastAsiaTheme="majorEastAsia"/>
-            <w:noProof/>
-            <w:sz w:val="28"/>
-            <w:szCs w:val="28"/>
-          </w:rPr>
-          <w:t>4. Проверка результатов работы</w:t>
-        </w:r>
-        <w:r>
-          <w:rPr>
-            <w:noProof/>
-            <w:webHidden/>
-            <w:sz w:val="28"/>
-            <w:szCs w:val="28"/>
-          </w:rPr>
-          <w:tab/>
-        </w:r>
-        <w:r>
-          <w:rPr>
-            <w:noProof/>
-            <w:webHidden/>
-            <w:sz w:val="28"/>
-            <w:szCs w:val="28"/>
-          </w:rPr>
-          <w:fldChar w:fldCharType="begin"/>
-        </w:r>
-        <w:r>
-          <w:rPr>
-            <w:noProof/>
-            <w:webHidden/>
-            <w:sz w:val="28"/>
-            <w:szCs w:val="28"/>
-          </w:rPr>
-          <w:instrText xml:space="preserve"> PAGEREF _Toc73460918 \h </w:instrText>
-        </w:r>
-        <w:r>
-          <w:rPr>
-            <w:noProof/>
-            <w:webHidden/>
-            <w:sz w:val="28"/>
-            <w:szCs w:val="28"/>
-          </w:rPr>
-        </w:r>
-        <w:r>
-          <w:rPr>
-            <w:noProof/>
-            <w:webHidden/>
-            <w:sz w:val="28"/>
-            <w:szCs w:val="28"/>
-          </w:rPr>
-          <w:fldChar w:fldCharType="separate"/>
-        </w:r>
-        <w:r>
-          <w:rPr>
-            <w:noProof/>
-            <w:webHidden/>
-            <w:sz w:val="28"/>
-            <w:szCs w:val="28"/>
-          </w:rPr>
-          <w:t>24</w:t>
-        </w:r>
-        <w:r>
-          <w:rPr>
-            <w:noProof/>
-            <w:webHidden/>
-            <w:sz w:val="28"/>
-            <w:szCs w:val="28"/>
-          </w:rPr>
-          <w:fldChar w:fldCharType="end"/>
-        </w:r>
-      </w:hyperlink>
-    </w:p>
-    <w:p>
-      <w:pPr>
-        <w:pStyle w:val="11"/>
-        <w:tabs>
-          <w:tab w:val="right" w:leader="dot" w:pos="9345"/>
-        </w:tabs>
-        <w:spacing w:line="360" w:lineRule="auto"/>
-        <w:rPr>
-          <w:rFonts w:asciiTheme="minorHAnsi" w:eastAsiaTheme="minorEastAsia" w:hAnsiTheme="minorHAnsi" w:cstheme="minorBidi"/>
-          <w:noProof/>
-          <w:sz w:val="28"/>
-          <w:szCs w:val="28"/>
-          <w:lang w:val="en-US" w:eastAsia="en-US"/>
-        </w:rPr>
-      </w:pPr>
-      <w:hyperlink w:anchor="_Toc73460919" w:history="1">
-        <w:r>
-          <w:rPr>
-            <w:rStyle w:val="af0"/>
-            <w:rFonts w:eastAsiaTheme="majorEastAsia"/>
-            <w:noProof/>
-            <w:sz w:val="28"/>
-            <w:szCs w:val="28"/>
-          </w:rPr>
-          <w:t>Заключение</w:t>
-        </w:r>
-        <w:r>
-          <w:rPr>
-            <w:noProof/>
-            <w:webHidden/>
-            <w:sz w:val="28"/>
-            <w:szCs w:val="28"/>
-          </w:rPr>
-          <w:tab/>
-        </w:r>
-        <w:r>
-          <w:rPr>
-            <w:noProof/>
-            <w:webHidden/>
-            <w:sz w:val="28"/>
-            <w:szCs w:val="28"/>
-          </w:rPr>
-          <w:fldChar w:fldCharType="begin"/>
-        </w:r>
-        <w:r>
-          <w:rPr>
-            <w:noProof/>
-            <w:webHidden/>
-            <w:sz w:val="28"/>
-            <w:szCs w:val="28"/>
-          </w:rPr>
-          <w:instrText xml:space="preserve"> PAGEREF _Toc73460919 \h </w:instrText>
-        </w:r>
-        <w:r>
-          <w:rPr>
-            <w:noProof/>
-            <w:webHidden/>
-            <w:sz w:val="28"/>
-            <w:szCs w:val="28"/>
-          </w:rPr>
-        </w:r>
-        <w:r>
-          <w:rPr>
-            <w:noProof/>
-            <w:webHidden/>
-            <w:sz w:val="28"/>
-            <w:szCs w:val="28"/>
-          </w:rPr>
-          <w:fldChar w:fldCharType="separate"/>
-        </w:r>
-        <w:r>
-          <w:rPr>
-            <w:noProof/>
-            <w:webHidden/>
-            <w:sz w:val="28"/>
-            <w:szCs w:val="28"/>
-          </w:rPr>
-          <w:t>26</w:t>
-        </w:r>
-        <w:r>
-          <w:rPr>
-            <w:noProof/>
-            <w:webHidden/>
-            <w:sz w:val="28"/>
-            <w:szCs w:val="28"/>
-          </w:rPr>
-          <w:fldChar w:fldCharType="end"/>
-        </w:r>
-      </w:hyperlink>
-    </w:p>
-    <w:p>
-      <w:pPr>
-        <w:pStyle w:val="11"/>
-        <w:tabs>
-          <w:tab w:val="right" w:leader="dot" w:pos="9345"/>
-        </w:tabs>
-        <w:spacing w:line="360" w:lineRule="auto"/>
-        <w:rPr>
-          <w:rFonts w:asciiTheme="minorHAnsi" w:eastAsiaTheme="minorEastAsia" w:hAnsiTheme="minorHAnsi" w:cstheme="minorBidi"/>
-          <w:noProof/>
-          <w:sz w:val="28"/>
-          <w:szCs w:val="28"/>
-          <w:lang w:val="en-US" w:eastAsia="en-US"/>
-        </w:rPr>
-      </w:pPr>
-      <w:hyperlink w:anchor="_Toc73460920" w:history="1">
-        <w:r>
-          <w:rPr>
-            <w:rStyle w:val="af0"/>
-            <w:rFonts w:eastAsiaTheme="majorEastAsia"/>
-            <w:noProof/>
-            <w:sz w:val="28"/>
-            <w:szCs w:val="28"/>
-          </w:rPr>
-          <w:t>Список использованных источников</w:t>
-        </w:r>
-        <w:r>
-          <w:rPr>
-            <w:noProof/>
-            <w:webHidden/>
-            <w:sz w:val="28"/>
-            <w:szCs w:val="28"/>
-          </w:rPr>
-          <w:tab/>
-        </w:r>
-        <w:r>
-          <w:rPr>
-            <w:noProof/>
-            <w:webHidden/>
-            <w:sz w:val="28"/>
-            <w:szCs w:val="28"/>
-          </w:rPr>
-          <w:fldChar w:fldCharType="begin"/>
-        </w:r>
-        <w:r>
-          <w:rPr>
-            <w:noProof/>
-            <w:webHidden/>
-            <w:sz w:val="28"/>
-            <w:szCs w:val="28"/>
-          </w:rPr>
-          <w:instrText xml:space="preserve"> PAGEREF _Toc73460920 \h </w:instrText>
-        </w:r>
-        <w:r>
-          <w:rPr>
-            <w:noProof/>
-            <w:webHidden/>
-            <w:sz w:val="28"/>
-            <w:szCs w:val="28"/>
-          </w:rPr>
-        </w:r>
-        <w:r>
-          <w:rPr>
-            <w:noProof/>
-            <w:webHidden/>
-            <w:sz w:val="28"/>
-            <w:szCs w:val="28"/>
-          </w:rPr>
-          <w:fldChar w:fldCharType="separate"/>
-        </w:r>
-        <w:r>
-          <w:rPr>
-            <w:noProof/>
-            <w:webHidden/>
-            <w:sz w:val="28"/>
-            <w:szCs w:val="28"/>
-          </w:rPr>
-          <w:t>27</w:t>
+          <w:t>25</w:t>
         </w:r>
         <w:r>
           <w:rPr>
@@ -2932,34 +2404,29 @@
     </w:p>
     <w:p>
       <w:pPr>
-        <w:spacing w:after="160" w:line="259" w:lineRule="auto"/>
-        <w:rPr>
-          <w:rFonts w:eastAsiaTheme="majorEastAsia" w:cstheme="majorBidi"/>
-          <w:b/>
-          <w:color w:val="000000" w:themeColor="text1"/>
-          <w:sz w:val="32"/>
-          <w:szCs w:val="32"/>
-        </w:rPr>
-      </w:pPr>
-      <w:r>
-        <w:br w:type="page"/>
-      </w:r>
-    </w:p>
-    <w:p>
-      <w:pPr>
         <w:pStyle w:val="ac"/>
       </w:pPr>
+      <w:bookmarkStart w:id="1" w:name="_Toc97013669"/>
       <w:r>
         <w:lastRenderedPageBreak/>
         <w:t>Описание</w:t>
       </w:r>
-    </w:p>
-    <w:p>
-      <w:pPr>
-        <w:pStyle w:val="af1"/>
-      </w:pPr>
-      <w:r>
-        <w:t xml:space="preserve">Требуется разработать средствами Rational Rose модель программного обеспечения встроенного микропроцессора учрежденческой мини-АТС (автоматической телефонной станции). </w:t>
+      <w:bookmarkEnd w:id="1"/>
+    </w:p>
+    <w:p>
+      <w:pPr>
+        <w:pStyle w:val="af1"/>
+      </w:pPr>
+      <w:r>
+        <w:t xml:space="preserve">Требуется разработать средствами </w:t>
+      </w:r>
+      <w:proofErr w:type="spellStart"/>
+      <w:r>
+        <w:t>Rational</w:t>
+      </w:r>
+      <w:proofErr w:type="spellEnd"/>
+      <w:r>
+        <w:t xml:space="preserve"> Rose модель программного обеспечения встроенного микропроцессора учрежденческой мини-АТС (автоматической телефонной станции). </w:t>
       </w:r>
     </w:p>
     <w:p>
@@ -3013,10 +2480,12 @@
       <w:pPr>
         <w:pStyle w:val="a3"/>
       </w:pPr>
+      <w:bookmarkStart w:id="2" w:name="_Toc97013670"/>
       <w:r>
         <w:lastRenderedPageBreak/>
         <w:t>Диаграмма вариантов использования</w:t>
       </w:r>
+      <w:bookmarkEnd w:id="2"/>
     </w:p>
     <w:p>
       <w:pPr>
@@ -3084,9 +2553,13 @@
       <w:pPr>
         <w:pStyle w:val="a4"/>
       </w:pPr>
+      <w:bookmarkStart w:id="3" w:name="_Toc97013671"/>
+      <w:proofErr w:type="spellStart"/>
       <w:r>
         <w:t>Акторы</w:t>
       </w:r>
+      <w:bookmarkEnd w:id="3"/>
+      <w:proofErr w:type="spellEnd"/>
     </w:p>
     <w:p>
       <w:pPr>
@@ -3108,10 +2581,12 @@
       <w:pPr>
         <w:pStyle w:val="a4"/>
       </w:pPr>
+      <w:bookmarkStart w:id="4" w:name="_Toc97013672"/>
       <w:r>
         <w:lastRenderedPageBreak/>
         <w:t>Вариант использования «позвонить внутри учреждения»</w:t>
       </w:r>
+      <w:bookmarkEnd w:id="4"/>
     </w:p>
     <w:p>
       <w:pPr>
@@ -3187,9 +2662,11 @@
       <w:pPr>
         <w:pStyle w:val="a4"/>
       </w:pPr>
+      <w:bookmarkStart w:id="5" w:name="_Toc97013673"/>
       <w:r>
         <w:t>Вариант использования «Позвонить за пределы учреждения»</w:t>
       </w:r>
+      <w:bookmarkEnd w:id="5"/>
     </w:p>
     <w:p>
       <w:pPr>
@@ -3271,9 +2748,11 @@
       <w:pPr>
         <w:pStyle w:val="a4"/>
       </w:pPr>
+      <w:bookmarkStart w:id="6" w:name="_Toc97013674"/>
       <w:r>
         <w:t>Вариант использования «Получить сигнал о входящем звонке»</w:t>
       </w:r>
+      <w:bookmarkEnd w:id="6"/>
     </w:p>
     <w:p>
       <w:pPr>
@@ -3344,9 +2823,11 @@
       <w:pPr>
         <w:pStyle w:val="a4"/>
       </w:pPr>
+      <w:bookmarkStart w:id="7" w:name="_Toc97013675"/>
       <w:r>
         <w:t>Вариант использования «Получить сигнал о звонке извне учреждения»</w:t>
       </w:r>
+      <w:bookmarkEnd w:id="7"/>
     </w:p>
     <w:p>
       <w:pPr>
@@ -3419,10 +2900,12 @@
       <w:pPr>
         <w:pStyle w:val="a3"/>
       </w:pPr>
+      <w:bookmarkStart w:id="8" w:name="_Toc97013676"/>
       <w:r>
         <w:lastRenderedPageBreak/>
         <w:t>Диаграмма классов</w:t>
       </w:r>
+      <w:bookmarkEnd w:id="8"/>
     </w:p>
     <w:p>
       <w:pPr>
@@ -3433,10 +2916,10 @@
           <w:noProof/>
         </w:rPr>
         <w:drawing>
-          <wp:inline distT="0" distB="0" distL="0" distR="0" wp14:anchorId="405611EF" wp14:editId="40FAD378">
-            <wp:extent cx="5934075" cy="5000625"/>
-            <wp:effectExtent l="0" t="0" r="9525" b="0"/>
-            <wp:docPr id="12" name="Рисунок 12"/>
+          <wp:inline distT="0" distB="0" distL="0" distR="0" wp14:anchorId="64EBFB95" wp14:editId="545DDA07">
+            <wp:extent cx="5940425" cy="6059170"/>
+            <wp:effectExtent l="0" t="0" r="3175" b="0"/>
+            <wp:docPr id="2" name="Рисунок 2"/>
             <wp:cNvGraphicFramePr>
               <a:graphicFrameLocks xmlns:a="http://schemas.openxmlformats.org/drawingml/2006/main" noChangeAspect="1"/>
             </wp:cNvGraphicFramePr>
@@ -3465,7 +2948,7 @@
                   <pic:spPr bwMode="auto">
                     <a:xfrm>
                       <a:off x="0" y="0"/>
-                      <a:ext cx="5934075" cy="5000625"/>
+                      <a:ext cx="5940425" cy="6059170"/>
                     </a:xfrm>
                     <a:prstGeom prst="rect">
                       <a:avLst/>
@@ -3494,9 +2977,11 @@
       <w:pPr>
         <w:pStyle w:val="a4"/>
       </w:pPr>
+      <w:bookmarkStart w:id="9" w:name="_Toc97013677"/>
       <w:r>
         <w:t>Классы</w:t>
       </w:r>
+      <w:bookmarkEnd w:id="9"/>
     </w:p>
     <w:p>
       <w:pPr>
@@ -3506,12 +2991,14 @@
           <w:numId w:val="13"/>
         </w:numPr>
       </w:pPr>
+      <w:proofErr w:type="spellStart"/>
       <w:r>
         <w:rPr>
           <w:lang w:val="en-US"/>
         </w:rPr>
         <w:t>AbstractButtonPanel</w:t>
       </w:r>
+      <w:proofErr w:type="spellEnd"/>
       <w:r>
         <w:t xml:space="preserve"> –</w:t>
       </w:r>
@@ -3533,24 +3020,28 @@
       <w:r>
         <w:t xml:space="preserve">Методы: </w:t>
       </w:r>
+      <w:proofErr w:type="spellStart"/>
       <w:r>
         <w:rPr>
           <w:lang w:val="en-US"/>
         </w:rPr>
         <w:t>RegisterPress</w:t>
       </w:r>
+      <w:proofErr w:type="spellEnd"/>
       <w:r>
         <w:t xml:space="preserve"> –</w:t>
       </w:r>
       <w:r>
         <w:t xml:space="preserve"> получает на вход номер кнопки (один байт) и преобразует это значение в аппаратно-независимый номер из </w:t>
       </w:r>
+      <w:proofErr w:type="spellStart"/>
       <w:r>
         <w:rPr>
           <w:lang w:val="en-US"/>
         </w:rPr>
         <w:t>enum</w:t>
       </w:r>
+      <w:proofErr w:type="spellEnd"/>
       <w:r>
         <w:t xml:space="preserve"> </w:t>
       </w:r>
@@ -3572,12 +3063,15 @@
           <w:numId w:val="13"/>
         </w:numPr>
       </w:pPr>
-      <w:r>
-        <w:rPr>
-          <w:lang w:val="en-US"/>
-        </w:rPr>
+      <w:proofErr w:type="spellStart"/>
+      <w:r>
+        <w:rPr>
+          <w:lang w:val="en-US"/>
+        </w:rPr>
+        <w:lastRenderedPageBreak/>
         <w:t>DisplayInterface</w:t>
       </w:r>
+      <w:proofErr w:type="spellEnd"/>
       <w:r>
         <w:t xml:space="preserve"> – </w:t>
       </w:r>
@@ -3591,15 +3085,16 @@
         <w:ind w:left="1069" w:firstLine="0"/>
       </w:pPr>
       <w:r>
-        <w:lastRenderedPageBreak/>
         <w:t xml:space="preserve">Методы: </w:t>
       </w:r>
+      <w:proofErr w:type="spellStart"/>
       <w:r>
         <w:rPr>
           <w:lang w:val="en-US"/>
         </w:rPr>
         <w:t>GetMaxLenSize</w:t>
       </w:r>
+      <w:proofErr w:type="spellEnd"/>
       <w:r>
         <w:t xml:space="preserve"> – </w:t>
       </w:r>
@@ -3609,11 +3104,19 @@
       <w:r>
         <w:br/>
       </w:r>
-      <w:r>
-        <w:rPr>
-          <w:lang w:val="en-US"/>
-        </w:rPr>
-        <w:t xml:space="preserve">PrintString – </w:t>
+      <w:proofErr w:type="spellStart"/>
+      <w:r>
+        <w:rPr>
+          <w:lang w:val="en-US"/>
+        </w:rPr>
+        <w:t>PrintString</w:t>
+      </w:r>
+      <w:proofErr w:type="spellEnd"/>
+      <w:r>
+        <w:rPr>
+          <w:lang w:val="en-US"/>
+        </w:rPr>
+        <w:t xml:space="preserve"> – </w:t>
       </w:r>
       <w:r>
         <w:t xml:space="preserve">вывести на экран массив </w:t>
@@ -3627,11 +3130,19 @@
       <w:r>
         <w:t xml:space="preserve">с длинной </w:t>
       </w:r>
-      <w:r>
-        <w:rPr>
-          <w:lang w:val="en-US"/>
-        </w:rPr>
-        <w:t>len.</w:t>
+      <w:proofErr w:type="spellStart"/>
+      <w:r>
+        <w:rPr>
+          <w:lang w:val="en-US"/>
+        </w:rPr>
+        <w:t>len</w:t>
+      </w:r>
+      <w:proofErr w:type="spellEnd"/>
+      <w:r>
+        <w:rPr>
+          <w:lang w:val="en-US"/>
+        </w:rPr>
+        <w:t>.</w:t>
       </w:r>
       <w:r>
         <w:t xml:space="preserve"> </w:t>
@@ -3645,12 +3156,14 @@
           <w:numId w:val="13"/>
         </w:numPr>
       </w:pPr>
+      <w:proofErr w:type="spellStart"/>
       <w:r>
         <w:rPr>
           <w:lang w:val="en-US"/>
         </w:rPr>
         <w:t>AbstractPhone</w:t>
       </w:r>
+      <w:proofErr w:type="spellEnd"/>
       <w:r>
         <w:t xml:space="preserve"> – </w:t>
       </w:r>
@@ -3666,12 +3179,14 @@
       <w:r>
         <w:t xml:space="preserve">Методы: </w:t>
       </w:r>
+      <w:proofErr w:type="spellStart"/>
       <w:r>
         <w:rPr>
           <w:lang w:val="en-US"/>
         </w:rPr>
         <w:t>SetAddr</w:t>
       </w:r>
+      <w:proofErr w:type="spellEnd"/>
       <w:r>
         <w:t xml:space="preserve"> – </w:t>
       </w:r>
@@ -3684,12 +3199,14 @@
         <w:pStyle w:val="af1"/>
         <w:ind w:left="1069" w:firstLine="0"/>
       </w:pPr>
+      <w:proofErr w:type="spellStart"/>
       <w:r>
         <w:rPr>
           <w:lang w:val="en-US"/>
         </w:rPr>
         <w:t>GetAddr</w:t>
       </w:r>
+      <w:proofErr w:type="spellEnd"/>
       <w:r>
         <w:t xml:space="preserve"> – </w:t>
       </w:r>
@@ -3702,12 +3219,34 @@
         <w:pStyle w:val="af1"/>
         <w:ind w:left="1069" w:firstLine="0"/>
       </w:pPr>
+      <w:proofErr w:type="spellStart"/>
+      <w:r>
+        <w:rPr>
+          <w:lang w:val="en-US"/>
+        </w:rPr>
+        <w:t>GetMACaddr</w:t>
+      </w:r>
+      <w:proofErr w:type="spellEnd"/>
+      <w:r>
+        <w:t xml:space="preserve"> – </w:t>
+      </w:r>
+      <w:r>
+        <w:t>получить уникальный заводской номер</w:t>
+      </w:r>
+    </w:p>
+    <w:p>
+      <w:pPr>
+        <w:pStyle w:val="af1"/>
+        <w:ind w:left="1069" w:firstLine="0"/>
+      </w:pPr>
+      <w:proofErr w:type="spellStart"/>
       <w:r>
         <w:rPr>
           <w:lang w:val="en-US"/>
         </w:rPr>
         <w:t>CallData</w:t>
       </w:r>
+      <w:proofErr w:type="spellEnd"/>
       <w:r>
         <w:t xml:space="preserve"> – </w:t>
       </w:r>
@@ -3720,12 +3259,14 @@
         <w:pStyle w:val="af1"/>
         <w:ind w:left="1069" w:firstLine="0"/>
       </w:pPr>
+      <w:proofErr w:type="spellStart"/>
       <w:r>
         <w:rPr>
           <w:lang w:val="en-US"/>
         </w:rPr>
         <w:t>EndCall</w:t>
       </w:r>
+      <w:proofErr w:type="spellEnd"/>
       <w:r>
         <w:t xml:space="preserve"> – </w:t>
       </w:r>
@@ -3738,12 +3279,14 @@
         <w:pStyle w:val="af1"/>
         <w:ind w:left="1069" w:firstLine="0"/>
       </w:pPr>
+      <w:proofErr w:type="spellStart"/>
       <w:r>
         <w:rPr>
           <w:lang w:val="en-US"/>
         </w:rPr>
         <w:t>StartCall</w:t>
       </w:r>
+      <w:proofErr w:type="spellEnd"/>
       <w:r>
         <w:t xml:space="preserve"> – </w:t>
       </w:r>
@@ -3771,12 +3314,14 @@
           <w:numId w:val="13"/>
         </w:numPr>
       </w:pPr>
+      <w:proofErr w:type="spellStart"/>
       <w:r>
         <w:rPr>
           <w:lang w:val="en-US"/>
         </w:rPr>
         <w:t>InterruptHandler</w:t>
       </w:r>
+      <w:proofErr w:type="spellEnd"/>
       <w:r>
         <w:t xml:space="preserve"> – </w:t>
       </w:r>
@@ -3798,12 +3343,14 @@
           <w:numId w:val="13"/>
         </w:numPr>
       </w:pPr>
+      <w:proofErr w:type="spellStart"/>
       <w:r>
         <w:rPr>
           <w:lang w:val="en-US"/>
         </w:rPr>
         <w:t>ButtonPanel</w:t>
       </w:r>
+      <w:proofErr w:type="spellEnd"/>
       <w:r>
         <w:t xml:space="preserve"> –</w:t>
       </w:r>
@@ -3819,27 +3366,39 @@
       <w:r>
         <w:t xml:space="preserve">Методы: </w:t>
       </w:r>
+      <w:proofErr w:type="spellStart"/>
       <w:r>
         <w:rPr>
           <w:lang w:val="en-US"/>
         </w:rPr>
         <w:t>init</w:t>
       </w:r>
+      <w:proofErr w:type="spellEnd"/>
       <w:r>
         <w:t xml:space="preserve"> </w:t>
       </w:r>
       <w:r>
-        <w:t xml:space="preserve">– проиницировать работу (задать </w:t>
+        <w:t xml:space="preserve">– </w:t>
+      </w:r>
+      <w:proofErr w:type="spellStart"/>
+      <w:r>
+        <w:t>проиницировать</w:t>
+      </w:r>
+      <w:proofErr w:type="spellEnd"/>
+      <w:r>
+        <w:t xml:space="preserve"> работу (задать </w:t>
       </w:r>
       <w:r>
         <w:t xml:space="preserve">таблицу преобразований полученных битов в </w:t>
       </w:r>
+      <w:proofErr w:type="spellStart"/>
       <w:r>
         <w:rPr>
           <w:lang w:val="en-US"/>
         </w:rPr>
         <w:t>enum</w:t>
       </w:r>
+      <w:proofErr w:type="spellEnd"/>
       <w:r>
         <w:t xml:space="preserve"> </w:t>
       </w:r>
@@ -3861,24 +3420,28 @@
       <w:r>
         <w:t xml:space="preserve">Поля: </w:t>
       </w:r>
+      <w:proofErr w:type="spellStart"/>
       <w:r>
         <w:rPr>
           <w:lang w:val="en-US"/>
         </w:rPr>
         <w:t>ButtonCodes</w:t>
       </w:r>
+      <w:proofErr w:type="spellEnd"/>
       <w:r>
         <w:t xml:space="preserve"> – </w:t>
       </w:r>
       <w:r>
         <w:t xml:space="preserve">таблица преобразований полученных битов в </w:t>
       </w:r>
+      <w:proofErr w:type="spellStart"/>
       <w:r>
         <w:rPr>
           <w:lang w:val="en-US"/>
         </w:rPr>
         <w:t>enum</w:t>
       </w:r>
+      <w:proofErr w:type="spellEnd"/>
       <w:r>
         <w:t xml:space="preserve"> </w:t>
       </w:r>
@@ -3897,11 +3460,19 @@
         <w:pStyle w:val="af1"/>
         <w:ind w:left="1069" w:firstLine="0"/>
       </w:pPr>
-      <w:r>
-        <w:rPr>
-          <w:lang w:val="en-US"/>
-        </w:rPr>
-        <w:t xml:space="preserve">CurrentInput – </w:t>
+      <w:proofErr w:type="spellStart"/>
+      <w:r>
+        <w:rPr>
+          <w:lang w:val="en-US"/>
+        </w:rPr>
+        <w:t>CurrentInput</w:t>
+      </w:r>
+      <w:proofErr w:type="spellEnd"/>
+      <w:r>
+        <w:rPr>
+          <w:lang w:val="en-US"/>
+        </w:rPr>
+        <w:t xml:space="preserve"> – </w:t>
       </w:r>
       <w:r>
         <w:t>текущий ввод пользователя</w:t>
@@ -3933,12 +3504,14 @@
       <w:r>
         <w:t xml:space="preserve">Все методы унаследованы от </w:t>
       </w:r>
+      <w:proofErr w:type="spellStart"/>
       <w:r>
         <w:rPr>
           <w:lang w:val="en-US"/>
         </w:rPr>
         <w:t>AbstractPhone</w:t>
       </w:r>
+      <w:proofErr w:type="spellEnd"/>
       <w:r>
         <w:t>.</w:t>
       </w:r>
@@ -3951,11 +3524,19 @@
       <w:r>
         <w:t xml:space="preserve">Поля: </w:t>
       </w:r>
-      <w:r>
-        <w:rPr>
-          <w:lang w:val="en-US"/>
-        </w:rPr>
-        <w:t>addr –</w:t>
+      <w:proofErr w:type="spellStart"/>
+      <w:r>
+        <w:rPr>
+          <w:lang w:val="en-US"/>
+        </w:rPr>
+        <w:t>addr</w:t>
+      </w:r>
+      <w:proofErr w:type="spellEnd"/>
+      <w:r>
+        <w:rPr>
+          <w:lang w:val="en-US"/>
+        </w:rPr>
+        <w:t xml:space="preserve"> –</w:t>
       </w:r>
       <w:r>
         <w:t xml:space="preserve"> адрес телефона.</w:t>
@@ -3969,12 +3550,14 @@
           <w:numId w:val="13"/>
         </w:numPr>
       </w:pPr>
+      <w:proofErr w:type="spellStart"/>
       <w:r>
         <w:rPr>
           <w:lang w:val="en-US"/>
         </w:rPr>
         <w:t>PhoneDisplay</w:t>
       </w:r>
+      <w:proofErr w:type="spellEnd"/>
       <w:r>
         <w:t xml:space="preserve"> – </w:t>
       </w:r>
@@ -3990,21 +3573,25 @@
       <w:r>
         <w:t xml:space="preserve">Методы унаследованы от интерфейса </w:t>
       </w:r>
+      <w:proofErr w:type="spellStart"/>
       <w:r>
         <w:rPr>
           <w:lang w:val="en-US"/>
         </w:rPr>
         <w:t>DisplayInterface</w:t>
       </w:r>
+      <w:proofErr w:type="spellEnd"/>
       <w:r>
         <w:t xml:space="preserve">, помимо </w:t>
       </w:r>
+      <w:proofErr w:type="spellStart"/>
       <w:r>
         <w:rPr>
           <w:lang w:val="en-US"/>
         </w:rPr>
         <w:t>init</w:t>
       </w:r>
+      <w:proofErr w:type="spellEnd"/>
       <w:r>
         <w:t xml:space="preserve"> (</w:t>
       </w:r>
@@ -4020,12 +3607,14 @@
       <w:r>
         <w:t xml:space="preserve">Поля: </w:t>
       </w:r>
+      <w:proofErr w:type="spellStart"/>
       <w:r>
         <w:rPr>
           <w:lang w:val="en-US"/>
         </w:rPr>
         <w:t>PrintingString</w:t>
       </w:r>
+      <w:proofErr w:type="spellEnd"/>
       <w:r>
         <w:t xml:space="preserve"> – </w:t>
       </w:r>
@@ -4045,6 +3634,7 @@
         <w:rPr>
           <w:lang w:val="en-US"/>
         </w:rPr>
+        <w:lastRenderedPageBreak/>
         <w:t>Buttons</w:t>
       </w:r>
       <w:r>
@@ -4062,13 +3652,14 @@
           <w:numId w:val="13"/>
         </w:numPr>
       </w:pPr>
-      <w:r>
-        <w:rPr>
-          <w:lang w:val="en-US"/>
-        </w:rPr>
-        <w:lastRenderedPageBreak/>
+      <w:proofErr w:type="spellStart"/>
+      <w:r>
+        <w:rPr>
+          <w:lang w:val="en-US"/>
+        </w:rPr>
         <w:t>ATSprocessor</w:t>
       </w:r>
+      <w:proofErr w:type="spellEnd"/>
       <w:r>
         <w:t xml:space="preserve"> – </w:t>
       </w:r>
@@ -4097,6 +3688,38 @@
       <w:r>
         <w:t>таблица соединений (максимум 300)</w:t>
       </w:r>
+      <w:r>
+        <w:t xml:space="preserve">, </w:t>
+      </w:r>
+      <w:r>
+        <w:rPr>
+          <w:lang w:val="en-US"/>
+        </w:rPr>
+        <w:t>mac</w:t>
+      </w:r>
+      <w:r>
+        <w:t>_</w:t>
+      </w:r>
+      <w:proofErr w:type="spellStart"/>
+      <w:r>
+        <w:rPr>
+          <w:lang w:val="en-US"/>
+        </w:rPr>
+        <w:t>addr</w:t>
+      </w:r>
+      <w:proofErr w:type="spellEnd"/>
+      <w:r>
+        <w:t xml:space="preserve"> </w:t>
+      </w:r>
+      <w:r>
+        <w:t>–</w:t>
+      </w:r>
+      <w:r>
+        <w:t xml:space="preserve"> </w:t>
+      </w:r>
+      <w:r>
+        <w:t>таблица, ассоциирующая номер телефона с его заводским номером (для предотвращения случая, когда два номера могут быть присвоены одному телефону)</w:t>
+      </w:r>
     </w:p>
     <w:p>
       <w:pPr>
@@ -4106,12 +3729,14 @@
       <w:r>
         <w:t xml:space="preserve">Методы: </w:t>
       </w:r>
+      <w:proofErr w:type="spellStart"/>
       <w:r>
         <w:rPr>
           <w:lang w:val="en-US"/>
         </w:rPr>
         <w:t>init</w:t>
       </w:r>
+      <w:proofErr w:type="spellEnd"/>
       <w:r>
         <w:t xml:space="preserve"> – </w:t>
       </w:r>
@@ -4124,12 +3749,14 @@
         <w:pStyle w:val="af1"/>
         <w:ind w:left="1069" w:firstLine="0"/>
       </w:pPr>
+      <w:proofErr w:type="spellStart"/>
       <w:r>
         <w:rPr>
           <w:lang w:val="en-US"/>
         </w:rPr>
         <w:t>TryCall</w:t>
       </w:r>
+      <w:proofErr w:type="spellEnd"/>
       <w:r>
         <w:t xml:space="preserve"> – </w:t>
       </w:r>
@@ -4154,12 +3781,14 @@
         <w:pStyle w:val="af1"/>
         <w:ind w:left="1069" w:firstLine="0"/>
       </w:pPr>
+      <w:proofErr w:type="spellStart"/>
       <w:r>
         <w:rPr>
           <w:lang w:val="en-US"/>
         </w:rPr>
         <w:t>CloseCall</w:t>
       </w:r>
+      <w:proofErr w:type="spellEnd"/>
       <w:r>
         <w:t xml:space="preserve"> – </w:t>
       </w:r>
@@ -4172,12 +3801,14 @@
         <w:pStyle w:val="af1"/>
         <w:ind w:left="1069" w:firstLine="0"/>
       </w:pPr>
+      <w:proofErr w:type="spellStart"/>
       <w:r>
         <w:rPr>
           <w:lang w:val="en-US"/>
         </w:rPr>
         <w:t>SetupLine</w:t>
       </w:r>
+      <w:proofErr w:type="spellEnd"/>
       <w:r>
         <w:t xml:space="preserve"> – </w:t>
       </w:r>
@@ -4190,12 +3821,14 @@
         <w:pStyle w:val="af1"/>
         <w:ind w:left="1069" w:firstLine="0"/>
       </w:pPr>
+      <w:proofErr w:type="spellStart"/>
       <w:r>
         <w:rPr>
           <w:lang w:val="en-US"/>
         </w:rPr>
         <w:t>generateNumbers</w:t>
       </w:r>
+      <w:proofErr w:type="spellEnd"/>
       <w:r>
         <w:t xml:space="preserve"> – </w:t>
       </w:r>
@@ -4208,11 +3841,19 @@
         <w:pStyle w:val="af1"/>
         <w:ind w:left="1069" w:firstLine="0"/>
       </w:pPr>
-      <w:r>
-        <w:rPr>
-          <w:lang w:val="en-US"/>
-        </w:rPr>
-        <w:t xml:space="preserve">CallCityATS – </w:t>
+      <w:proofErr w:type="spellStart"/>
+      <w:r>
+        <w:rPr>
+          <w:lang w:val="en-US"/>
+        </w:rPr>
+        <w:t>CallCityATS</w:t>
+      </w:r>
+      <w:proofErr w:type="spellEnd"/>
+      <w:r>
+        <w:rPr>
+          <w:lang w:val="en-US"/>
+        </w:rPr>
+        <w:t xml:space="preserve"> – </w:t>
       </w:r>
       <w:r>
         <w:t>вызвать городскую АТС</w:t>
@@ -4223,12 +3864,14 @@
         <w:pStyle w:val="af1"/>
         <w:ind w:left="1069" w:firstLine="0"/>
       </w:pPr>
+      <w:proofErr w:type="spellStart"/>
       <w:r>
         <w:rPr>
           <w:lang w:val="en-US"/>
         </w:rPr>
         <w:t>CityATScallRecv</w:t>
       </w:r>
+      <w:proofErr w:type="spellEnd"/>
       <w:r>
         <w:t xml:space="preserve"> – </w:t>
       </w:r>
@@ -4238,6 +3881,209 @@
     </w:p>
     <w:p>
       <w:pPr>
+        <w:pStyle w:val="af1"/>
+        <w:numPr>
+          <w:ilvl w:val="0"/>
+          <w:numId w:val="13"/>
+        </w:numPr>
+      </w:pPr>
+      <w:proofErr w:type="spellStart"/>
+      <w:r>
+        <w:rPr>
+          <w:lang w:val="en-US"/>
+        </w:rPr>
+        <w:t>MACtblEntry</w:t>
+      </w:r>
+      <w:proofErr w:type="spellEnd"/>
+      <w:r>
+        <w:t xml:space="preserve"> – </w:t>
+      </w:r>
+      <w:r>
+        <w:t>реализация одного элемента таблицы, ассоциирующей номер телефона с его заводским номером (может существовать и вне таблицы в случае, если необходимо куда-то передать информацию)</w:t>
+      </w:r>
+    </w:p>
+    <w:p>
+      <w:pPr>
+        <w:pStyle w:val="af1"/>
+        <w:ind w:left="1069" w:firstLine="0"/>
+      </w:pPr>
+      <w:r>
+        <w:t xml:space="preserve">Поля: </w:t>
+      </w:r>
+      <w:proofErr w:type="spellStart"/>
+      <w:r>
+        <w:rPr>
+          <w:lang w:val="en-US"/>
+        </w:rPr>
+        <w:t>addr</w:t>
+      </w:r>
+      <w:proofErr w:type="spellEnd"/>
+      <w:r>
+        <w:t xml:space="preserve"> – </w:t>
+      </w:r>
+      <w:r>
+        <w:t xml:space="preserve">номер телефона, </w:t>
+      </w:r>
+      <w:r>
+        <w:rPr>
+          <w:lang w:val="en-US"/>
+        </w:rPr>
+        <w:t>mac</w:t>
+      </w:r>
+      <w:r>
+        <w:t>_</w:t>
+      </w:r>
+      <w:proofErr w:type="spellStart"/>
+      <w:r>
+        <w:rPr>
+          <w:lang w:val="en-US"/>
+        </w:rPr>
+        <w:t>addr</w:t>
+      </w:r>
+      <w:proofErr w:type="spellEnd"/>
+      <w:r>
+        <w:t xml:space="preserve"> </w:t>
+      </w:r>
+      <w:r>
+        <w:t>–</w:t>
+      </w:r>
+      <w:r>
+        <w:t xml:space="preserve"> </w:t>
+      </w:r>
+      <w:r>
+        <w:t>уникальный заводской номер телефона.</w:t>
+      </w:r>
+    </w:p>
+    <w:p>
+      <w:pPr>
+        <w:pStyle w:val="af1"/>
+        <w:ind w:left="1069" w:firstLine="0"/>
+      </w:pPr>
+      <w:r>
+        <w:t>Методы:</w:t>
+      </w:r>
+    </w:p>
+    <w:p>
+      <w:pPr>
+        <w:pStyle w:val="af1"/>
+        <w:ind w:left="1069" w:firstLine="0"/>
+      </w:pPr>
+      <w:proofErr w:type="spellStart"/>
+      <w:r>
+        <w:rPr>
+          <w:lang w:val="en-US"/>
+        </w:rPr>
+        <w:t>CreateInstance</w:t>
+      </w:r>
+      <w:proofErr w:type="spellEnd"/>
+      <w:r>
+        <w:t xml:space="preserve"> – </w:t>
+      </w:r>
+      <w:r>
+        <w:t xml:space="preserve">конструктор класса, принимающий пару </w:t>
+      </w:r>
+      <w:r>
+        <w:t>(</w:t>
+      </w:r>
+      <w:r>
+        <w:t>номер,</w:t>
+      </w:r>
+      <w:r>
+        <w:t xml:space="preserve"> </w:t>
+      </w:r>
+      <w:r>
+        <w:t>заводской номер)</w:t>
+      </w:r>
+    </w:p>
+    <w:p>
+      <w:pPr>
+        <w:pStyle w:val="af1"/>
+        <w:ind w:left="1069" w:firstLine="0"/>
+      </w:pPr>
+      <w:proofErr w:type="spellStart"/>
+      <w:r>
+        <w:rPr>
+          <w:lang w:val="en-US"/>
+        </w:rPr>
+        <w:t>GetAddr</w:t>
+      </w:r>
+      <w:proofErr w:type="spellEnd"/>
+      <w:r>
+        <w:rPr>
+          <w:lang w:val="en-US"/>
+        </w:rPr>
+        <w:t xml:space="preserve"> – </w:t>
+      </w:r>
+      <w:r>
+        <w:t>получить значение адреса</w:t>
+      </w:r>
+    </w:p>
+    <w:p>
+      <w:pPr>
+        <w:pStyle w:val="af1"/>
+        <w:ind w:left="1069" w:firstLine="0"/>
+      </w:pPr>
+      <w:proofErr w:type="spellStart"/>
+      <w:r>
+        <w:rPr>
+          <w:lang w:val="en-US"/>
+        </w:rPr>
+        <w:t>SetAddr</w:t>
+      </w:r>
+      <w:proofErr w:type="spellEnd"/>
+      <w:r>
+        <w:rPr>
+          <w:lang w:val="en-US"/>
+        </w:rPr>
+        <w:t xml:space="preserve"> –</w:t>
+      </w:r>
+      <w:r>
+        <w:t xml:space="preserve"> выставить значение адреса</w:t>
+      </w:r>
+    </w:p>
+    <w:p>
+      <w:pPr>
+        <w:pStyle w:val="af1"/>
+        <w:ind w:left="1069" w:firstLine="0"/>
+      </w:pPr>
+      <w:proofErr w:type="spellStart"/>
+      <w:r>
+        <w:rPr>
+          <w:lang w:val="en-US"/>
+        </w:rPr>
+        <w:t>GetMac</w:t>
+      </w:r>
+      <w:proofErr w:type="spellEnd"/>
+      <w:r>
+        <w:t xml:space="preserve"> – </w:t>
+      </w:r>
+      <w:r>
+        <w:t>получить значение заводского номера</w:t>
+      </w:r>
+    </w:p>
+    <w:p>
+      <w:pPr>
+        <w:pStyle w:val="af1"/>
+        <w:ind w:left="1069" w:firstLine="0"/>
+      </w:pPr>
+      <w:proofErr w:type="spellStart"/>
+      <w:r>
+        <w:rPr>
+          <w:lang w:val="en-US"/>
+        </w:rPr>
+        <w:lastRenderedPageBreak/>
+        <w:t>SetMac</w:t>
+      </w:r>
+      <w:proofErr w:type="spellEnd"/>
+      <w:r>
+        <w:t xml:space="preserve"> – </w:t>
+      </w:r>
+      <w:r>
+        <w:t>выставить значение заводского номера (необходимо для возможности многократного использования данной структуры данных)</w:t>
+      </w:r>
+    </w:p>
+    <w:p>
+      <w:pPr>
         <w:spacing w:after="160" w:line="259" w:lineRule="auto"/>
         <w:rPr>
           <w:sz w:val="28"/>
@@ -4251,10 +4097,12 @@
       <w:pPr>
         <w:pStyle w:val="a3"/>
       </w:pPr>
+      <w:bookmarkStart w:id="10" w:name="_Toc97013678"/>
       <w:r>
         <w:lastRenderedPageBreak/>
         <w:t>Диаграмма пакетов</w:t>
       </w:r>
+      <w:bookmarkEnd w:id="10"/>
     </w:p>
     <w:p>
       <w:pPr>
@@ -4326,9 +4174,11 @@
       <w:pPr>
         <w:pStyle w:val="a4"/>
       </w:pPr>
+      <w:bookmarkStart w:id="11" w:name="_Toc97013679"/>
       <w:r>
         <w:t>Список пакетов</w:t>
       </w:r>
+      <w:bookmarkEnd w:id="11"/>
     </w:p>
     <w:p>
       <w:pPr>
@@ -4489,6 +4339,7 @@
           <w:rFonts w:eastAsiaTheme="minorHAnsi"/>
         </w:rPr>
       </w:pPr>
+      <w:bookmarkStart w:id="12" w:name="_Toc97013680"/>
       <w:r>
         <w:rPr>
           <w:rFonts w:eastAsiaTheme="minorHAnsi"/>
@@ -4496,23 +4347,20 @@
         <w:lastRenderedPageBreak/>
         <w:t>Диаграммы последовательностей и кооперативные диаграммы.</w:t>
       </w:r>
+      <w:bookmarkEnd w:id="12"/>
     </w:p>
     <w:p>
       <w:pPr>
         <w:pStyle w:val="a4"/>
       </w:pPr>
-      <w:r>
-        <w:t>Вариант использования «</w:t>
-      </w:r>
-      <w:r>
-        <w:t>позвонить внутри учреждения</w:t>
-      </w:r>
-      <w:r>
-        <w:t>»</w:t>
+      <w:bookmarkStart w:id="13" w:name="_Toc97013681"/>
+      <w:r>
+        <w:t>Вариант использования «позвонить внутри учреждения»</w:t>
       </w:r>
       <w:r>
         <w:t>, получить звонок внутри учреждения</w:t>
       </w:r>
+      <w:bookmarkEnd w:id="13"/>
     </w:p>
     <w:p>
       <w:pPr>
@@ -4743,13 +4591,7 @@
         <w:t>Сигнал «тон»</w:t>
       </w:r>
       <w:r>
-        <w:t xml:space="preserve"> </w:t>
-      </w:r>
-      <w:r>
-        <w:t>–</w:t>
-      </w:r>
-      <w:r>
-        <w:t xml:space="preserve"> </w:t>
+        <w:t xml:space="preserve"> – </w:t>
       </w:r>
       <w:r>
         <w:t>продолжительное</w:t>
@@ -4839,13 +4681,7 @@
         </w:numPr>
       </w:pPr>
       <w:r>
-        <w:t xml:space="preserve">Нажатие кнопки «Вызов» </w:t>
-      </w:r>
-      <w:r>
-        <w:t>–</w:t>
-      </w:r>
-      <w:r>
-        <w:t xml:space="preserve"> пользователь нажал на кнопку «вызов»</w:t>
+        <w:t>Нажатие кнопки «Вызов» – пользователь нажал на кнопку «вызов»</w:t>
       </w:r>
     </w:p>
     <w:p>
@@ -4887,13 +4723,7 @@
         <w:t>звонок</w:t>
       </w:r>
       <w:r>
-        <w:t xml:space="preserve">» </w:t>
-      </w:r>
-      <w:r>
-        <w:t>–</w:t>
-      </w:r>
-      <w:r>
-        <w:t xml:space="preserve"> передача </w:t>
+        <w:t xml:space="preserve">» – передача </w:t>
       </w:r>
       <w:r>
         <w:t>сигнала «звонок» принимающему.</w:t>
@@ -4908,13 +4738,7 @@
         </w:numPr>
       </w:pPr>
       <w:r>
-        <w:t xml:space="preserve">Сигнал «гудок» </w:t>
-      </w:r>
-      <w:r>
-        <w:t>–</w:t>
-      </w:r>
-      <w:r>
-        <w:t xml:space="preserve"> передача сигнала «гудок» звонящему (разница по времени между 13 и 14 должна быть несущественной). </w:t>
+        <w:t xml:space="preserve">Сигнал «гудок» – передача сигнала «гудок» звонящему (разница по времени между 13 и 14 должна быть несущественной). </w:t>
       </w:r>
     </w:p>
     <w:p>
@@ -4978,16 +4802,7 @@
         </w:numPr>
       </w:pPr>
       <w:r>
-        <w:t xml:space="preserve">Передача данных – двусторонняя передача данных между АТС и телефоном </w:t>
-      </w:r>
-      <w:r>
-        <w:t xml:space="preserve">принимающего </w:t>
-      </w:r>
-      <w:r>
-        <w:t>(АТС выступает в роли посредника)</w:t>
-      </w:r>
-      <w:r>
-        <w:t>.</w:t>
+        <w:t>Передача данных – двусторонняя передача данных между АТС и телефоном принимающего (АТС выступает в роли посредника).</w:t>
       </w:r>
     </w:p>
     <w:p>
@@ -5023,13 +4838,7 @@
         </w:numPr>
       </w:pPr>
       <w:r>
-        <w:t xml:space="preserve">Сигнал «завершить звонок» </w:t>
-      </w:r>
-      <w:r>
-        <w:t>–</w:t>
-      </w:r>
-      <w:r>
-        <w:t xml:space="preserve"> сигнал, подаваемый одним из участников звонка, информирующий АТС о том, что звонок завершен.</w:t>
+        <w:t>Сигнал «завершить звонок» – сигнал, подаваемый одним из участников звонка, информирующий АТС о том, что звонок завершен.</w:t>
       </w:r>
     </w:p>
     <w:p>
@@ -5041,13 +4850,7 @@
         </w:numPr>
       </w:pPr>
       <w:r>
-        <w:t xml:space="preserve">Сигнал «Тон» </w:t>
-      </w:r>
-      <w:r>
-        <w:t>–</w:t>
-      </w:r>
-      <w:r>
-        <w:t xml:space="preserve"> информирует телефон принимающего о том, что в текущий момент нет текущих звонков.</w:t>
+        <w:t>Сигнал «Тон» – информирует телефон принимающего о том, что в текущий момент нет текущих звонков.</w:t>
       </w:r>
     </w:p>
     <w:p>
@@ -5066,10 +4869,12 @@
       <w:pPr>
         <w:pStyle w:val="a4"/>
       </w:pPr>
+      <w:bookmarkStart w:id="14" w:name="_Toc97013682"/>
       <w:r>
         <w:lastRenderedPageBreak/>
         <w:t>Вариант использования «Позвонить за пределы учреждения»</w:t>
       </w:r>
+      <w:bookmarkEnd w:id="14"/>
     </w:p>
     <w:p>
       <w:pPr>
@@ -5134,19 +4939,7 @@
         <w:pStyle w:val="a6"/>
       </w:pPr>
       <w:r>
-        <w:t>Диаграмма последовательностей вариант</w:t>
-      </w:r>
-      <w:r>
-        <w:t>а</w:t>
-      </w:r>
-      <w:r>
-        <w:t xml:space="preserve"> использования «позвонить </w:t>
-      </w:r>
-      <w:r>
-        <w:t>за пределы учреждения</w:t>
-      </w:r>
-      <w:r>
-        <w:t>»</w:t>
+        <w:t>Диаграмма последовательностей варианта использования «позвонить за пределы учреждения»</w:t>
       </w:r>
     </w:p>
     <w:p>
@@ -5570,9 +5363,11 @@
       <w:pPr>
         <w:pStyle w:val="a4"/>
       </w:pPr>
+      <w:bookmarkStart w:id="15" w:name="_Toc97013683"/>
       <w:r>
         <w:t>Вариант использования «Получить сигнал извне учреждения»</w:t>
       </w:r>
+      <w:bookmarkEnd w:id="15"/>
     </w:p>
     <w:p>
       <w:pPr>
@@ -5713,13 +5508,7 @@
         </w:numPr>
       </w:pPr>
       <w:r>
-        <w:t xml:space="preserve">Сигнал «звонок» </w:t>
-      </w:r>
-      <w:r>
-        <w:t>–</w:t>
-      </w:r>
-      <w:r>
-        <w:t xml:space="preserve"> сигнал, уведомляющий телефон принимающего о входящем звонка.</w:t>
+        <w:t>Сигнал «звонок» – сигнал, уведомляющий телефон принимающего о входящем звонка.</w:t>
       </w:r>
     </w:p>
     <w:p>
@@ -5791,19 +5580,7 @@
         </w:numPr>
       </w:pPr>
       <w:r>
-        <w:t xml:space="preserve">Сигнал «Завершить звонок» </w:t>
-      </w:r>
-      <w:r>
-        <w:t>–</w:t>
-      </w:r>
-      <w:r>
-        <w:t xml:space="preserve"> сигнал, уведомляющий мини-АТС о завершении звонка </w:t>
-      </w:r>
-      <w:r>
-        <w:t>(по внутреннему протоколу)</w:t>
-      </w:r>
-      <w:r>
-        <w:t>.</w:t>
+        <w:t>Сигнал «Завершить звонок» – сигнал, уведомляющий мини-АТС о завершении звонка (по внутреннему протоколу).</w:t>
       </w:r>
     </w:p>
     <w:p>
@@ -5833,10 +5610,12 @@
       <w:pPr>
         <w:pStyle w:val="a3"/>
       </w:pPr>
+      <w:bookmarkStart w:id="16" w:name="_Toc97013684"/>
       <w:r>
         <w:lastRenderedPageBreak/>
         <w:t>Диаграмма состояний</w:t>
       </w:r>
+      <w:bookmarkEnd w:id="16"/>
     </w:p>
     <w:p>
       <w:pPr>
@@ -6031,10 +5810,12 @@
       <w:pPr>
         <w:pStyle w:val="a3"/>
       </w:pPr>
+      <w:bookmarkStart w:id="17" w:name="_Toc97013685"/>
       <w:r>
         <w:lastRenderedPageBreak/>
         <w:t>Диаграмма деятельностей</w:t>
       </w:r>
+      <w:bookmarkEnd w:id="17"/>
     </w:p>
     <w:p>
       <w:pPr>
@@ -6180,10 +5961,12 @@
       <w:pPr>
         <w:pStyle w:val="a3"/>
       </w:pPr>
+      <w:bookmarkStart w:id="18" w:name="_Toc97013686"/>
       <w:r>
         <w:lastRenderedPageBreak/>
         <w:t>Диаграмма компонентов</w:t>
       </w:r>
+      <w:bookmarkEnd w:id="18"/>
     </w:p>
     <w:p>
       <w:pPr>
@@ -6355,12 +6138,14 @@
       <w:r>
         <w:t xml:space="preserve">компонент прошивки для каждого телефона. Каждый телефон должен реализовывать интерфейс </w:t>
       </w:r>
+      <w:proofErr w:type="spellStart"/>
       <w:r>
         <w:rPr>
           <w:lang w:val="en-US"/>
         </w:rPr>
         <w:t>AbstractPhone</w:t>
       </w:r>
+      <w:proofErr w:type="spellEnd"/>
       <w:r>
         <w:t xml:space="preserve">. </w:t>
       </w:r>
@@ -6412,45 +6197,53 @@
       <w:r>
         <w:t xml:space="preserve">который реализует </w:t>
       </w:r>
+      <w:proofErr w:type="spellStart"/>
       <w:r>
         <w:rPr>
           <w:lang w:val="en-US"/>
         </w:rPr>
         <w:t>DisplayInterface</w:t>
       </w:r>
+      <w:proofErr w:type="spellEnd"/>
       <w:r>
         <w:t xml:space="preserve">, </w:t>
       </w:r>
       <w:r>
         <w:t xml:space="preserve">от </w:t>
       </w:r>
+      <w:proofErr w:type="spellStart"/>
       <w:r>
         <w:rPr>
           <w:lang w:val="en-US"/>
         </w:rPr>
         <w:t>InterruptHandler</w:t>
       </w:r>
+      <w:proofErr w:type="spellEnd"/>
       <w:r>
         <w:t xml:space="preserve"> и от </w:t>
       </w:r>
+      <w:proofErr w:type="spellStart"/>
       <w:r>
         <w:rPr>
           <w:lang w:val="en-US"/>
         </w:rPr>
         <w:t>ButtonPanel</w:t>
       </w:r>
+      <w:proofErr w:type="spellEnd"/>
       <w:r>
         <w:t xml:space="preserve">, </w:t>
       </w:r>
       <w:r>
         <w:t xml:space="preserve">который реализует интерфейс </w:t>
       </w:r>
+      <w:proofErr w:type="spellStart"/>
       <w:r>
         <w:rPr>
           <w:lang w:val="en-US"/>
         </w:rPr>
         <w:t>AbstractButtonPanel</w:t>
       </w:r>
+      <w:proofErr w:type="spellEnd"/>
       <w:r>
         <w:t xml:space="preserve">, который зависит от перечисления </w:t>
       </w:r>
@@ -6466,12 +6259,14 @@
       <w:r>
         <w:t xml:space="preserve">и </w:t>
       </w:r>
+      <w:proofErr w:type="spellStart"/>
       <w:r>
         <w:rPr>
           <w:lang w:val="en-US"/>
         </w:rPr>
         <w:t>InterruptHandler</w:t>
       </w:r>
+      <w:proofErr w:type="spellEnd"/>
       <w:r>
         <w:t>.</w:t>
       </w:r>
@@ -6483,19 +6278,16 @@
           <w:sz w:val="28"/>
         </w:rPr>
       </w:pPr>
-      <w:r>
-        <w:lastRenderedPageBreak/>
-        <w:br w:type="page"/>
-      </w:r>
     </w:p>
     <w:p>
       <w:pPr>
         <w:pStyle w:val="a3"/>
       </w:pPr>
-      <w:r>
-        <w:lastRenderedPageBreak/>
+      <w:bookmarkStart w:id="19" w:name="_Toc97013687"/>
+      <w:r>
         <w:t>Диаграмма размещения</w:t>
       </w:r>
+      <w:bookmarkEnd w:id="19"/>
     </w:p>
     <w:p>
       <w:pPr>

</xml_diff>